<commit_message>
Cambios a las graficas
</commit_message>
<xml_diff>
--- a/Dasboard.docx
+++ b/Dasboard.docx
@@ -8,7 +8,7 @@
           <w:noProof/>
         </w:rPr>
         <w:drawing>
-          <wp:inline distT="0" distB="0" distL="0" distR="0" wp14:anchorId="32A623DF" wp14:editId="2ABAFF26">
+          <wp:inline distT="0" distB="0" distL="0" distR="0" wp14:anchorId="32A623DF" wp14:editId="4F88796F">
             <wp:extent cx="3681351" cy="2873829"/>
             <wp:effectExtent l="0" t="0" r="14605" b="3175"/>
             <wp:docPr id="1" name="Gráfico 1"/>
@@ -29,9 +29,9 @@
           <w:noProof/>
         </w:rPr>
         <w:drawing>
-          <wp:inline distT="0" distB="0" distL="0" distR="0" wp14:anchorId="62DB262D" wp14:editId="554FFB1C">
-            <wp:extent cx="5486400" cy="3200400"/>
-            <wp:effectExtent l="0" t="0" r="0" b="0"/>
+          <wp:inline distT="0" distB="0" distL="0" distR="0" wp14:anchorId="62DB262D" wp14:editId="078026C2">
+            <wp:extent cx="6008914" cy="3610098"/>
+            <wp:effectExtent l="0" t="0" r="11430" b="9525"/>
             <wp:docPr id="2" name="Gráfico 2"/>
             <wp:cNvGraphicFramePr/>
             <a:graphic xmlns:a="http://schemas.openxmlformats.org/drawingml/2006/main">
@@ -42,6 +42,8 @@
           </wp:inline>
         </w:drawing>
       </w:r>
+      <w:bookmarkStart w:id="0" w:name="_GoBack"/>
+      <w:bookmarkEnd w:id="0"/>
     </w:p>
     <w:p>
       <w:r>
@@ -55,7 +57,7 @@
         </w:rPr>
         <w:lastRenderedPageBreak/>
         <w:drawing>
-          <wp:inline distT="0" distB="0" distL="0" distR="0" wp14:anchorId="1E623FC8" wp14:editId="16177541">
+          <wp:inline distT="0" distB="0" distL="0" distR="0" wp14:anchorId="1E623FC8" wp14:editId="564C3B2B">
             <wp:extent cx="6341423" cy="3241964"/>
             <wp:effectExtent l="0" t="0" r="2540" b="15875"/>
             <wp:docPr id="3" name="Gráfico 3"/>
@@ -88,8 +90,6 @@
           </wp:inline>
         </w:drawing>
       </w:r>
-      <w:bookmarkStart w:id="0" w:name="_GoBack"/>
-      <w:bookmarkEnd w:id="0"/>
     </w:p>
     <w:sectPr>
       <w:footerReference w:type="default" r:id="rId10"/>
@@ -138,6 +138,7 @@
         <w:docPartUnique/>
       </w:docPartObj>
     </w:sdtPr>
+    <w:sdtEndPr/>
     <w:sdtContent>
       <w:p>
         <w:pPr>
@@ -760,10 +761,10 @@
           <c:layoutTarget val="inner"/>
           <c:xMode val="edge"/>
           <c:yMode val="edge"/>
-          <c:x val="0.12172682313279067"/>
-          <c:y val="0.15012206899551919"/>
-          <c:w val="0.75999614245217795"/>
-          <c:h val="0.83661826249619353"/>
+          <c:x val="9.1554551023540556E-2"/>
+          <c:y val="0.23946822116848654"/>
+          <c:w val="0.70560363152811856"/>
+          <c:h val="0.68890903554182803"/>
         </c:manualLayout>
       </c:layout>
       <c:pie3DChart>
@@ -801,6 +802,11 @@
               </a:effectLst>
               <a:sp3d/>
             </c:spPr>
+            <c:extLst>
+              <c:ext xmlns:c16="http://schemas.microsoft.com/office/drawing/2014/chart" uri="{C3380CC4-5D6E-409C-BE32-E72D297353CC}">
+                <c16:uniqueId val="{00000001-099A-4B3E-BFC5-804106D140C5}"/>
+              </c:ext>
+            </c:extLst>
           </c:dPt>
           <c:dPt>
             <c:idx val="1"/>
@@ -821,6 +827,11 @@
               </a:effectLst>
               <a:sp3d/>
             </c:spPr>
+            <c:extLst>
+              <c:ext xmlns:c16="http://schemas.microsoft.com/office/drawing/2014/chart" uri="{C3380CC4-5D6E-409C-BE32-E72D297353CC}">
+                <c16:uniqueId val="{00000003-099A-4B3E-BFC5-804106D140C5}"/>
+              </c:ext>
+            </c:extLst>
           </c:dPt>
           <c:dLbls>
             <c:spPr>
@@ -868,7 +879,6 @@
                 <a:endParaRPr lang="es-MX"/>
               </a:p>
             </c:txPr>
-            <c:dLblPos val="ctr"/>
             <c:showLegendKey val="0"/>
             <c:showVal val="0"/>
             <c:showCatName val="0"/>
@@ -929,7 +939,6 @@
           </c:extLst>
         </c:ser>
         <c:dLbls>
-          <c:dLblPos val="ctr"/>
           <c:showLegendKey val="0"/>
           <c:showVal val="0"/>
           <c:showCatName val="0"/>
@@ -1062,36 +1071,30 @@
           <a:lstStyle/>
           <a:p>
             <a:pPr>
-              <a:defRPr sz="2000" b="1" i="0" u="none" strike="noStrike" kern="1200" cap="none" spc="0" normalizeH="0" baseline="0">
-                <a:ln>
-                  <a:noFill/>
-                </a:ln>
+              <a:defRPr sz="1800" b="1" i="0" u="none" strike="noStrike" kern="1200" baseline="0">
                 <a:solidFill>
-                  <a:schemeClr val="tx1">
-                    <a:lumMod val="65000"/>
-                    <a:lumOff val="35000"/>
+                  <a:schemeClr val="dk1">
+                    <a:lumMod val="75000"/>
+                    <a:lumOff val="25000"/>
                   </a:schemeClr>
                 </a:solidFill>
-                <a:latin typeface="+mj-lt"/>
-                <a:ea typeface="+mj-ea"/>
-                <a:cs typeface="+mj-cs"/>
+                <a:latin typeface="+mn-lt"/>
+                <a:ea typeface="+mn-ea"/>
+                <a:cs typeface="+mn-cs"/>
               </a:defRPr>
             </a:pPr>
             <a:r>
-              <a:rPr lang="es-MX" b="1"/>
-              <a:t>VENTAS</a:t>
+              <a:rPr lang="es-MX"/>
+              <a:t>VENTAS POR</a:t>
             </a:r>
+            <a:r>
+              <a:rPr lang="es-MX" baseline="0"/>
+              <a:t> MES</a:t>
+            </a:r>
+            <a:endParaRPr lang="es-MX"/>
           </a:p>
         </c:rich>
       </c:tx>
-      <c:layout>
-        <c:manualLayout>
-          <c:xMode val="edge"/>
-          <c:yMode val="edge"/>
-          <c:x val="0.43972787255759699"/>
-          <c:y val="2.3809523809523808E-2"/>
-        </c:manualLayout>
-      </c:layout>
       <c:overlay val="0"/>
       <c:spPr>
         <a:noFill/>
@@ -1105,19 +1108,16 @@
         <a:lstStyle/>
         <a:p>
           <a:pPr>
-            <a:defRPr sz="2000" b="1" i="0" u="none" strike="noStrike" kern="1200" cap="none" spc="0" normalizeH="0" baseline="0">
-              <a:ln>
-                <a:noFill/>
-              </a:ln>
+            <a:defRPr sz="1800" b="1" i="0" u="none" strike="noStrike" kern="1200" baseline="0">
               <a:solidFill>
-                <a:schemeClr val="tx1">
-                  <a:lumMod val="65000"/>
-                  <a:lumOff val="35000"/>
+                <a:schemeClr val="dk1">
+                  <a:lumMod val="75000"/>
+                  <a:lumOff val="25000"/>
                 </a:schemeClr>
               </a:solidFill>
-              <a:latin typeface="+mj-lt"/>
-              <a:ea typeface="+mj-ea"/>
-              <a:cs typeface="+mj-cs"/>
+              <a:latin typeface="+mn-lt"/>
+              <a:ea typeface="+mn-ea"/>
+              <a:cs typeface="+mn-cs"/>
             </a:defRPr>
           </a:pPr>
           <a:endParaRPr lang="es-MX"/>
@@ -1125,9 +1125,53 @@
       </c:txPr>
     </c:title>
     <c:autoTitleDeleted val="0"/>
+    <c:view3D>
+      <c:rotX val="0"/>
+      <c:rotY val="0"/>
+      <c:depthPercent val="60"/>
+      <c:rAngAx val="0"/>
+      <c:perspective val="100"/>
+    </c:view3D>
+    <c:floor>
+      <c:thickness val="0"/>
+      <c:spPr>
+        <a:solidFill>
+          <a:schemeClr val="lt1">
+            <a:lumMod val="95000"/>
+          </a:schemeClr>
+        </a:solidFill>
+        <a:ln>
+          <a:noFill/>
+        </a:ln>
+        <a:effectLst/>
+        <a:sp3d/>
+      </c:spPr>
+    </c:floor>
+    <c:sideWall>
+      <c:thickness val="0"/>
+      <c:spPr>
+        <a:noFill/>
+        <a:ln>
+          <a:noFill/>
+        </a:ln>
+        <a:effectLst/>
+        <a:sp3d/>
+      </c:spPr>
+    </c:sideWall>
+    <c:backWall>
+      <c:thickness val="0"/>
+      <c:spPr>
+        <a:noFill/>
+        <a:ln>
+          <a:noFill/>
+        </a:ln>
+        <a:effectLst/>
+        <a:sp3d/>
+      </c:spPr>
+    </c:backWall>
     <c:plotArea>
       <c:layout/>
-      <c:barChart>
+      <c:bar3DChart>
         <c:barDir val="col"/>
         <c:grouping val="clustered"/>
         <c:varyColors val="0"/>
@@ -1136,7 +1180,7 @@
           <c:order val="0"/>
           <c:tx>
             <c:strRef>
-              <c:f>Hoja1!$B$1</c:f>
+              <c:f>Hoja1!$F$1</c:f>
               <c:strCache>
                 <c:ptCount val="1"/>
                 <c:pt idx="0">
@@ -1147,12 +1191,26 @@
           </c:tx>
           <c:spPr>
             <a:solidFill>
-              <a:schemeClr val="accent1"/>
+              <a:schemeClr val="accent1">
+                <a:alpha val="85000"/>
+              </a:schemeClr>
             </a:solidFill>
-            <a:ln>
-              <a:noFill/>
+            <a:ln w="9525" cap="flat" cmpd="sng" algn="ctr">
+              <a:solidFill>
+                <a:schemeClr val="accent1">
+                  <a:lumMod val="75000"/>
+                </a:schemeClr>
+              </a:solidFill>
+              <a:round/>
             </a:ln>
             <a:effectLst/>
+            <a:sp3d contourW="9525">
+              <a:contourClr>
+                <a:schemeClr val="accent1">
+                  <a:lumMod val="75000"/>
+                </a:schemeClr>
+              </a:contourClr>
+            </a:sp3d>
           </c:spPr>
           <c:invertIfNegative val="0"/>
           <c:dLbls>
@@ -1160,19 +1218,82 @@
               <c:idx val="0"/>
               <c:layout>
                 <c:manualLayout>
-                  <c:x val="2.3148148148148147E-3"/>
-                  <c:y val="0.57450568678915137"/>
+                  <c:x val="-2.1137180300148154E-3"/>
+                  <c:y val="0.63676341248900603"/>
                 </c:manualLayout>
               </c:layout>
-              <c:dLblPos val="outEnd"/>
+              <c:tx>
+                <c:rich>
+                  <a:bodyPr rot="0" spcFirstLastPara="1" vertOverflow="clip" horzOverflow="clip" vert="horz" wrap="square" lIns="38100" tIns="19050" rIns="38100" bIns="19050" anchor="ctr" anchorCtr="1">
+                    <a:spAutoFit/>
+                  </a:bodyPr>
+                  <a:lstStyle/>
+                  <a:p>
+                    <a:pPr>
+                      <a:defRPr sz="900" b="1" i="0" u="none" strike="noStrike" kern="1200" baseline="0">
+                        <a:solidFill>
+                          <a:schemeClr val="lt1"/>
+                        </a:solidFill>
+                        <a:latin typeface="+mn-lt"/>
+                        <a:ea typeface="+mn-ea"/>
+                        <a:cs typeface="+mn-cs"/>
+                      </a:defRPr>
+                    </a:pPr>
+                    <a:r>
+                      <a:rPr lang="en-US" baseline="0"/>
+                      <a:t>40%</a:t>
+                    </a:r>
+                    <a:endParaRPr lang="en-US"/>
+                  </a:p>
+                </c:rich>
+              </c:tx>
+              <c:spPr>
+                <a:noFill/>
+                <a:ln>
+                  <a:noFill/>
+                </a:ln>
+                <a:effectLst/>
+              </c:spPr>
+              <c:txPr>
+                <a:bodyPr rot="0" spcFirstLastPara="1" vertOverflow="clip" horzOverflow="clip" vert="horz" wrap="square" lIns="38100" tIns="19050" rIns="38100" bIns="19050" anchor="ctr" anchorCtr="1">
+                  <a:spAutoFit/>
+                </a:bodyPr>
+                <a:lstStyle/>
+                <a:p>
+                  <a:pPr>
+                    <a:defRPr sz="900" b="1" i="0" u="none" strike="noStrike" kern="1200" baseline="0">
+                      <a:solidFill>
+                        <a:schemeClr val="lt1"/>
+                      </a:solidFill>
+                      <a:latin typeface="+mn-lt"/>
+                      <a:ea typeface="+mn-ea"/>
+                      <a:cs typeface="+mn-cs"/>
+                    </a:defRPr>
+                  </a:pPr>
+                  <a:endParaRPr lang="es-MX"/>
+                </a:p>
+              </c:txPr>
               <c:showLegendKey val="0"/>
               <c:showVal val="1"/>
-              <c:showCatName val="0"/>
+              <c:showCatName val="1"/>
               <c:showSerName val="0"/>
               <c:showPercent val="0"/>
               <c:showBubbleSize val="0"/>
               <c:extLst>
-                <c:ext xmlns:c15="http://schemas.microsoft.com/office/drawing/2012/chart" uri="{CE6537A1-D6FC-4f65-9D91-7224C49458BB}"/>
+                <c:ext xmlns:c15="http://schemas.microsoft.com/office/drawing/2012/chart" uri="{CE6537A1-D6FC-4f65-9D91-7224C49458BB}">
+                  <c15:spPr xmlns:c15="http://schemas.microsoft.com/office/drawing/2012/chart">
+                    <a:prstGeom prst="wedgeRectCallout">
+                      <a:avLst>
+                        <a:gd name="adj1" fmla="val -6852"/>
+                        <a:gd name="adj2" fmla="val 6804"/>
+                      </a:avLst>
+                    </a:prstGeom>
+                    <a:noFill/>
+                    <a:ln>
+                      <a:noFill/>
+                    </a:ln>
+                  </c15:spPr>
+                </c:ext>
                 <c:ext xmlns:c16="http://schemas.microsoft.com/office/drawing/2014/chart" uri="{C3380CC4-5D6E-409C-BE32-E72D297353CC}">
                   <c16:uniqueId val="{00000009-B025-4D16-88A2-8799C8ADEEE4}"/>
                 </c:ext>
@@ -1183,18 +1304,89 @@
               <c:layout>
                 <c:manualLayout>
                   <c:x val="0"/>
-                  <c:y val="0.55629483814523184"/>
+                  <c:y val="0.60861917326297277"/>
                 </c:manualLayout>
               </c:layout>
-              <c:dLblPos val="outEnd"/>
+              <c:tx>
+                <c:rich>
+                  <a:bodyPr rot="0" spcFirstLastPara="1" vertOverflow="clip" horzOverflow="clip" vert="horz" wrap="square" lIns="38100" tIns="19050" rIns="38100" bIns="19050" anchor="ctr" anchorCtr="1">
+                    <a:spAutoFit/>
+                  </a:bodyPr>
+                  <a:lstStyle/>
+                  <a:p>
+                    <a:pPr>
+                      <a:defRPr sz="900" b="1" i="0" u="none" strike="noStrike" kern="1200" baseline="0">
+                        <a:solidFill>
+                          <a:schemeClr val="lt1"/>
+                        </a:solidFill>
+                        <a:latin typeface="+mn-lt"/>
+                        <a:ea typeface="+mn-ea"/>
+                        <a:cs typeface="+mn-cs"/>
+                      </a:defRPr>
+                    </a:pPr>
+                    <a:fld id="{FF864FB8-8D82-4960-84BB-49CFDC2CE334}" type="VALUE">
+                      <a:rPr lang="en-US" baseline="0"/>
+                      <a:pPr>
+                        <a:defRPr/>
+                      </a:pPr>
+                      <a:t>[VALOR]</a:t>
+                    </a:fld>
+                    <a:r>
+                      <a:rPr lang="en-US" baseline="0"/>
+                      <a:t>%</a:t>
+                    </a:r>
+                  </a:p>
+                </c:rich>
+              </c:tx>
+              <c:spPr>
+                <a:noFill/>
+                <a:ln>
+                  <a:noFill/>
+                </a:ln>
+                <a:effectLst/>
+              </c:spPr>
+              <c:txPr>
+                <a:bodyPr rot="0" spcFirstLastPara="1" vertOverflow="clip" horzOverflow="clip" vert="horz" wrap="square" lIns="38100" tIns="19050" rIns="38100" bIns="19050" anchor="ctr" anchorCtr="1">
+                  <a:spAutoFit/>
+                </a:bodyPr>
+                <a:lstStyle/>
+                <a:p>
+                  <a:pPr>
+                    <a:defRPr sz="900" b="1" i="0" u="none" strike="noStrike" kern="1200" baseline="0">
+                      <a:solidFill>
+                        <a:schemeClr val="lt1"/>
+                      </a:solidFill>
+                      <a:latin typeface="+mn-lt"/>
+                      <a:ea typeface="+mn-ea"/>
+                      <a:cs typeface="+mn-cs"/>
+                    </a:defRPr>
+                  </a:pPr>
+                  <a:endParaRPr lang="es-MX"/>
+                </a:p>
+              </c:txPr>
               <c:showLegendKey val="0"/>
               <c:showVal val="1"/>
-              <c:showCatName val="0"/>
+              <c:showCatName val="1"/>
               <c:showSerName val="0"/>
               <c:showPercent val="0"/>
               <c:showBubbleSize val="0"/>
               <c:extLst>
-                <c:ext xmlns:c15="http://schemas.microsoft.com/office/drawing/2012/chart" uri="{CE6537A1-D6FC-4f65-9D91-7224C49458BB}"/>
+                <c:ext xmlns:c15="http://schemas.microsoft.com/office/drawing/2012/chart" uri="{CE6537A1-D6FC-4f65-9D91-7224C49458BB}">
+                  <c15:spPr xmlns:c15="http://schemas.microsoft.com/office/drawing/2012/chart">
+                    <a:prstGeom prst="wedgeRectCallout">
+                      <a:avLst>
+                        <a:gd name="adj1" fmla="val -6852"/>
+                        <a:gd name="adj2" fmla="val 10345"/>
+                      </a:avLst>
+                    </a:prstGeom>
+                    <a:noFill/>
+                    <a:ln>
+                      <a:noFill/>
+                    </a:ln>
+                  </c15:spPr>
+                  <c15:dlblFieldTable/>
+                  <c15:showDataLabelsRange val="0"/>
+                </c:ext>
                 <c:ext xmlns:c16="http://schemas.microsoft.com/office/drawing/2014/chart" uri="{C3380CC4-5D6E-409C-BE32-E72D297353CC}">
                   <c16:uniqueId val="{00000008-B025-4D16-88A2-8799C8ADEEE4}"/>
                 </c:ext>
@@ -1204,19 +1396,90 @@
               <c:idx val="2"/>
               <c:layout>
                 <c:manualLayout>
-                  <c:x val="0"/>
-                  <c:y val="0.5071528558930134"/>
+                  <c:x val="-2.1137180300148735E-3"/>
+                  <c:y val="0.5523306948109058"/>
                 </c:manualLayout>
               </c:layout>
-              <c:dLblPos val="outEnd"/>
+              <c:tx>
+                <c:rich>
+                  <a:bodyPr rot="0" spcFirstLastPara="1" vertOverflow="clip" horzOverflow="clip" vert="horz" wrap="square" lIns="38100" tIns="19050" rIns="38100" bIns="19050" anchor="ctr" anchorCtr="1">
+                    <a:spAutoFit/>
+                  </a:bodyPr>
+                  <a:lstStyle/>
+                  <a:p>
+                    <a:pPr>
+                      <a:defRPr sz="900" b="1" i="0" u="none" strike="noStrike" kern="1200" baseline="0">
+                        <a:solidFill>
+                          <a:schemeClr val="lt1"/>
+                        </a:solidFill>
+                        <a:latin typeface="+mn-lt"/>
+                        <a:ea typeface="+mn-ea"/>
+                        <a:cs typeface="+mn-cs"/>
+                      </a:defRPr>
+                    </a:pPr>
+                    <a:fld id="{C9457ED1-36EB-4CA8-8252-E88C113212AD}" type="VALUE">
+                      <a:rPr lang="en-US" baseline="0"/>
+                      <a:pPr>
+                        <a:defRPr/>
+                      </a:pPr>
+                      <a:t>[VALOR]</a:t>
+                    </a:fld>
+                    <a:r>
+                      <a:rPr lang="en-US" baseline="0"/>
+                      <a:t>%</a:t>
+                    </a:r>
+                  </a:p>
+                </c:rich>
+              </c:tx>
+              <c:spPr>
+                <a:noFill/>
+                <a:ln>
+                  <a:noFill/>
+                </a:ln>
+                <a:effectLst/>
+              </c:spPr>
+              <c:txPr>
+                <a:bodyPr rot="0" spcFirstLastPara="1" vertOverflow="clip" horzOverflow="clip" vert="horz" wrap="square" lIns="38100" tIns="19050" rIns="38100" bIns="19050" anchor="ctr" anchorCtr="1">
+                  <a:spAutoFit/>
+                </a:bodyPr>
+                <a:lstStyle/>
+                <a:p>
+                  <a:pPr>
+                    <a:defRPr sz="900" b="1" i="0" u="none" strike="noStrike" kern="1200" baseline="0">
+                      <a:solidFill>
+                        <a:schemeClr val="lt1"/>
+                      </a:solidFill>
+                      <a:latin typeface="+mn-lt"/>
+                      <a:ea typeface="+mn-ea"/>
+                      <a:cs typeface="+mn-cs"/>
+                    </a:defRPr>
+                  </a:pPr>
+                  <a:endParaRPr lang="es-MX"/>
+                </a:p>
+              </c:txPr>
               <c:showLegendKey val="0"/>
               <c:showVal val="1"/>
-              <c:showCatName val="0"/>
+              <c:showCatName val="1"/>
               <c:showSerName val="0"/>
               <c:showPercent val="0"/>
               <c:showBubbleSize val="0"/>
               <c:extLst>
-                <c:ext xmlns:c15="http://schemas.microsoft.com/office/drawing/2012/chart" uri="{CE6537A1-D6FC-4f65-9D91-7224C49458BB}"/>
+                <c:ext xmlns:c15="http://schemas.microsoft.com/office/drawing/2012/chart" uri="{CE6537A1-D6FC-4f65-9D91-7224C49458BB}">
+                  <c15:spPr xmlns:c15="http://schemas.microsoft.com/office/drawing/2012/chart">
+                    <a:prstGeom prst="wedgeRectCallout">
+                      <a:avLst>
+                        <a:gd name="adj1" fmla="val -2284"/>
+                        <a:gd name="adj2" fmla="val 31589"/>
+                      </a:avLst>
+                    </a:prstGeom>
+                    <a:noFill/>
+                    <a:ln>
+                      <a:noFill/>
+                    </a:ln>
+                  </c15:spPr>
+                  <c15:dlblFieldTable/>
+                  <c15:showDataLabelsRange val="0"/>
+                </c:ext>
                 <c:ext xmlns:c16="http://schemas.microsoft.com/office/drawing/2014/chart" uri="{C3380CC4-5D6E-409C-BE32-E72D297353CC}">
                   <c16:uniqueId val="{00000005-B025-4D16-88A2-8799C8ADEEE4}"/>
                 </c:ext>
@@ -1227,18 +1490,89 @@
               <c:layout>
                 <c:manualLayout>
                   <c:x val="0"/>
-                  <c:y val="0.43583208348956382"/>
+                  <c:y val="0.46437994722955145"/>
                 </c:manualLayout>
               </c:layout>
-              <c:dLblPos val="outEnd"/>
+              <c:tx>
+                <c:rich>
+                  <a:bodyPr rot="0" spcFirstLastPara="1" vertOverflow="clip" horzOverflow="clip" vert="horz" wrap="square" lIns="38100" tIns="19050" rIns="38100" bIns="19050" anchor="ctr" anchorCtr="1">
+                    <a:spAutoFit/>
+                  </a:bodyPr>
+                  <a:lstStyle/>
+                  <a:p>
+                    <a:pPr>
+                      <a:defRPr sz="900" b="1" i="0" u="none" strike="noStrike" kern="1200" baseline="0">
+                        <a:solidFill>
+                          <a:schemeClr val="lt1"/>
+                        </a:solidFill>
+                        <a:latin typeface="+mn-lt"/>
+                        <a:ea typeface="+mn-ea"/>
+                        <a:cs typeface="+mn-cs"/>
+                      </a:defRPr>
+                    </a:pPr>
+                    <a:fld id="{2A543C3B-C503-426E-B8A3-757DB3132F72}" type="VALUE">
+                      <a:rPr lang="en-US" baseline="0"/>
+                      <a:pPr>
+                        <a:defRPr/>
+                      </a:pPr>
+                      <a:t>[VALOR]</a:t>
+                    </a:fld>
+                    <a:r>
+                      <a:rPr lang="en-US" baseline="0"/>
+                      <a:t>%</a:t>
+                    </a:r>
+                  </a:p>
+                </c:rich>
+              </c:tx>
+              <c:spPr>
+                <a:noFill/>
+                <a:ln>
+                  <a:noFill/>
+                </a:ln>
+                <a:effectLst/>
+              </c:spPr>
+              <c:txPr>
+                <a:bodyPr rot="0" spcFirstLastPara="1" vertOverflow="clip" horzOverflow="clip" vert="horz" wrap="square" lIns="38100" tIns="19050" rIns="38100" bIns="19050" anchor="ctr" anchorCtr="1">
+                  <a:spAutoFit/>
+                </a:bodyPr>
+                <a:lstStyle/>
+                <a:p>
+                  <a:pPr>
+                    <a:defRPr sz="900" b="1" i="0" u="none" strike="noStrike" kern="1200" baseline="0">
+                      <a:solidFill>
+                        <a:schemeClr val="lt1"/>
+                      </a:solidFill>
+                      <a:latin typeface="+mn-lt"/>
+                      <a:ea typeface="+mn-ea"/>
+                      <a:cs typeface="+mn-cs"/>
+                    </a:defRPr>
+                  </a:pPr>
+                  <a:endParaRPr lang="es-MX"/>
+                </a:p>
+              </c:txPr>
               <c:showLegendKey val="0"/>
               <c:showVal val="1"/>
-              <c:showCatName val="0"/>
+              <c:showCatName val="1"/>
               <c:showSerName val="0"/>
               <c:showPercent val="0"/>
               <c:showBubbleSize val="0"/>
               <c:extLst>
-                <c:ext xmlns:c15="http://schemas.microsoft.com/office/drawing/2012/chart" uri="{CE6537A1-D6FC-4f65-9D91-7224C49458BB}"/>
+                <c:ext xmlns:c15="http://schemas.microsoft.com/office/drawing/2012/chart" uri="{CE6537A1-D6FC-4f65-9D91-7224C49458BB}">
+                  <c15:spPr xmlns:c15="http://schemas.microsoft.com/office/drawing/2012/chart">
+                    <a:prstGeom prst="wedgeRectCallout">
+                      <a:avLst>
+                        <a:gd name="adj1" fmla="val 2284"/>
+                        <a:gd name="adj2" fmla="val -277"/>
+                      </a:avLst>
+                    </a:prstGeom>
+                    <a:noFill/>
+                    <a:ln>
+                      <a:noFill/>
+                    </a:ln>
+                  </c15:spPr>
+                  <c15:dlblFieldTable/>
+                  <c15:showDataLabelsRange val="0"/>
+                </c:ext>
                 <c:ext xmlns:c16="http://schemas.microsoft.com/office/drawing/2014/chart" uri="{C3380CC4-5D6E-409C-BE32-E72D297353CC}">
                   <c16:uniqueId val="{00000006-B025-4D16-88A2-8799C8ADEEE4}"/>
                 </c:ext>
@@ -1248,19 +1582,90 @@
               <c:idx val="4"/>
               <c:layout>
                 <c:manualLayout>
-                  <c:x val="0"/>
-                  <c:y val="0.40571647294088237"/>
+                  <c:x val="-1.5500419824602653E-16"/>
+                  <c:y val="0.42919964819700968"/>
                 </c:manualLayout>
               </c:layout>
-              <c:dLblPos val="outEnd"/>
+              <c:tx>
+                <c:rich>
+                  <a:bodyPr rot="0" spcFirstLastPara="1" vertOverflow="clip" horzOverflow="clip" vert="horz" wrap="square" lIns="38100" tIns="19050" rIns="38100" bIns="19050" anchor="ctr" anchorCtr="1">
+                    <a:spAutoFit/>
+                  </a:bodyPr>
+                  <a:lstStyle/>
+                  <a:p>
+                    <a:pPr>
+                      <a:defRPr sz="900" b="1" i="0" u="none" strike="noStrike" kern="1200" baseline="0">
+                        <a:solidFill>
+                          <a:schemeClr val="lt1"/>
+                        </a:solidFill>
+                        <a:latin typeface="+mn-lt"/>
+                        <a:ea typeface="+mn-ea"/>
+                        <a:cs typeface="+mn-cs"/>
+                      </a:defRPr>
+                    </a:pPr>
+                    <a:fld id="{EC9FF4FF-F0A6-4119-AF15-8FF24B9747E8}" type="VALUE">
+                      <a:rPr lang="en-US" baseline="0"/>
+                      <a:pPr>
+                        <a:defRPr/>
+                      </a:pPr>
+                      <a:t>[VALOR]</a:t>
+                    </a:fld>
+                    <a:r>
+                      <a:rPr lang="en-US" baseline="0"/>
+                      <a:t>%</a:t>
+                    </a:r>
+                  </a:p>
+                </c:rich>
+              </c:tx>
+              <c:spPr>
+                <a:noFill/>
+                <a:ln>
+                  <a:noFill/>
+                </a:ln>
+                <a:effectLst/>
+              </c:spPr>
+              <c:txPr>
+                <a:bodyPr rot="0" spcFirstLastPara="1" vertOverflow="clip" horzOverflow="clip" vert="horz" wrap="square" lIns="38100" tIns="19050" rIns="38100" bIns="19050" anchor="ctr" anchorCtr="1">
+                  <a:spAutoFit/>
+                </a:bodyPr>
+                <a:lstStyle/>
+                <a:p>
+                  <a:pPr>
+                    <a:defRPr sz="900" b="1" i="0" u="none" strike="noStrike" kern="1200" baseline="0">
+                      <a:solidFill>
+                        <a:schemeClr val="lt1"/>
+                      </a:solidFill>
+                      <a:latin typeface="+mn-lt"/>
+                      <a:ea typeface="+mn-ea"/>
+                      <a:cs typeface="+mn-cs"/>
+                    </a:defRPr>
+                  </a:pPr>
+                  <a:endParaRPr lang="es-MX"/>
+                </a:p>
+              </c:txPr>
               <c:showLegendKey val="0"/>
               <c:showVal val="1"/>
-              <c:showCatName val="0"/>
+              <c:showCatName val="1"/>
               <c:showSerName val="0"/>
               <c:showPercent val="0"/>
               <c:showBubbleSize val="0"/>
               <c:extLst>
-                <c:ext xmlns:c15="http://schemas.microsoft.com/office/drawing/2012/chart" uri="{CE6537A1-D6FC-4f65-9D91-7224C49458BB}"/>
+                <c:ext xmlns:c15="http://schemas.microsoft.com/office/drawing/2012/chart" uri="{CE6537A1-D6FC-4f65-9D91-7224C49458BB}">
+                  <c15:spPr xmlns:c15="http://schemas.microsoft.com/office/drawing/2012/chart">
+                    <a:prstGeom prst="wedgeRectCallout">
+                      <a:avLst>
+                        <a:gd name="adj1" fmla="val -2284"/>
+                        <a:gd name="adj2" fmla="val -14440"/>
+                      </a:avLst>
+                    </a:prstGeom>
+                    <a:noFill/>
+                    <a:ln>
+                      <a:noFill/>
+                    </a:ln>
+                  </c15:spPr>
+                  <c15:dlblFieldTable/>
+                  <c15:showDataLabelsRange val="0"/>
+                </c:ext>
                 <c:ext xmlns:c16="http://schemas.microsoft.com/office/drawing/2014/chart" uri="{C3380CC4-5D6E-409C-BE32-E72D297353CC}">
                   <c16:uniqueId val="{00000007-B025-4D16-88A2-8799C8ADEEE4}"/>
                 </c:ext>
@@ -1274,19 +1679,15 @@
               <a:effectLst/>
             </c:spPr>
             <c:txPr>
-              <a:bodyPr rot="0" spcFirstLastPara="1" vertOverflow="ellipsis" vert="horz" wrap="square" anchor="ctr" anchorCtr="1"/>
+              <a:bodyPr rot="0" spcFirstLastPara="1" vertOverflow="clip" horzOverflow="clip" vert="horz" wrap="square" lIns="38100" tIns="19050" rIns="38100" bIns="19050" anchor="ctr" anchorCtr="1">
+                <a:spAutoFit/>
+              </a:bodyPr>
               <a:lstStyle/>
               <a:p>
                 <a:pPr>
                   <a:defRPr sz="900" b="1" i="0" u="none" strike="noStrike" kern="1200" baseline="0">
-                    <a:ln>
-                      <a:noFill/>
-                    </a:ln>
                     <a:solidFill>
-                      <a:schemeClr val="tx1">
-                        <a:lumMod val="75000"/>
-                        <a:lumOff val="25000"/>
-                      </a:schemeClr>
+                      <a:schemeClr val="lt1"/>
                     </a:solidFill>
                     <a:latin typeface="+mn-lt"/>
                     <a:ea typeface="+mn-ea"/>
@@ -1296,30 +1697,630 @@
                 <a:endParaRPr lang="es-MX"/>
               </a:p>
             </c:txPr>
-            <c:dLblPos val="ctr"/>
             <c:showLegendKey val="0"/>
             <c:showVal val="1"/>
-            <c:showCatName val="0"/>
+            <c:showCatName val="1"/>
             <c:showSerName val="0"/>
             <c:showPercent val="0"/>
             <c:showBubbleSize val="0"/>
             <c:showLeaderLines val="0"/>
             <c:extLst>
               <c:ext xmlns:c15="http://schemas.microsoft.com/office/drawing/2012/chart" uri="{CE6537A1-D6FC-4f65-9D91-7224C49458BB}">
-                <c15:showLeaderLines val="1"/>
-                <c15:leaderLines>
-                  <c:spPr>
-                    <a:ln w="9525">
+                <c15:spPr xmlns:c15="http://schemas.microsoft.com/office/drawing/2012/chart">
+                  <a:prstGeom prst="wedgeRectCallout">
+                    <a:avLst/>
+                  </a:prstGeom>
+                  <a:noFill/>
+                  <a:ln>
+                    <a:noFill/>
+                  </a:ln>
+                </c15:spPr>
+                <c15:showLeaderLines val="0"/>
+              </c:ext>
+            </c:extLst>
+          </c:dLbls>
+          <c:cat>
+            <c:strRef>
+              <c:f>Hoja1!$A$2:$A$6</c:f>
+              <c:strCache>
+                <c:ptCount val="5"/>
+                <c:pt idx="0">
+                  <c:v>MARZO</c:v>
+                </c:pt>
+                <c:pt idx="1">
+                  <c:v>ABRIL</c:v>
+                </c:pt>
+                <c:pt idx="2">
+                  <c:v>MAYO</c:v>
+                </c:pt>
+                <c:pt idx="3">
+                  <c:v>JUNIO</c:v>
+                </c:pt>
+                <c:pt idx="4">
+                  <c:v>JULIO</c:v>
+                </c:pt>
+              </c:strCache>
+            </c:strRef>
+          </c:cat>
+          <c:val>
+            <c:numRef>
+              <c:f>Hoja1!$C$2:$C$6</c:f>
+              <c:numCache>
+                <c:formatCode>General</c:formatCode>
+                <c:ptCount val="5"/>
+                <c:pt idx="0">
+                  <c:v>40</c:v>
+                </c:pt>
+                <c:pt idx="1">
+                  <c:v>38</c:v>
+                </c:pt>
+                <c:pt idx="2">
+                  <c:v>35</c:v>
+                </c:pt>
+                <c:pt idx="3">
+                  <c:v>30</c:v>
+                </c:pt>
+                <c:pt idx="4">
+                  <c:v>28</c:v>
+                </c:pt>
+              </c:numCache>
+            </c:numRef>
+          </c:val>
+          <c:extLst>
+            <c:ext xmlns:c16="http://schemas.microsoft.com/office/drawing/2014/chart" uri="{C3380CC4-5D6E-409C-BE32-E72D297353CC}">
+              <c16:uniqueId val="{00000000-B025-4D16-88A2-8799C8ADEEE4}"/>
+            </c:ext>
+          </c:extLst>
+        </c:ser>
+        <c:ser>
+          <c:idx val="1"/>
+          <c:order val="1"/>
+          <c:tx>
+            <c:strRef>
+              <c:f>Hoja1!$C$1</c:f>
+              <c:strCache>
+                <c:ptCount val="1"/>
+                <c:pt idx="0">
+                  <c:v>Local</c:v>
+                </c:pt>
+              </c:strCache>
+            </c:strRef>
+          </c:tx>
+          <c:spPr>
+            <a:solidFill>
+              <a:schemeClr val="accent2">
+                <a:alpha val="85000"/>
+              </a:schemeClr>
+            </a:solidFill>
+            <a:ln w="9525" cap="flat" cmpd="sng" algn="ctr">
+              <a:solidFill>
+                <a:schemeClr val="accent2">
+                  <a:lumMod val="75000"/>
+                </a:schemeClr>
+              </a:solidFill>
+              <a:round/>
+            </a:ln>
+            <a:effectLst/>
+            <a:sp3d contourW="9525">
+              <a:contourClr>
+                <a:schemeClr val="accent2">
+                  <a:lumMod val="75000"/>
+                </a:schemeClr>
+              </a:contourClr>
+            </a:sp3d>
+          </c:spPr>
+          <c:invertIfNegative val="0"/>
+          <c:dLbls>
+            <c:dLbl>
+              <c:idx val="0"/>
+              <c:layout>
+                <c:manualLayout>
+                  <c:x val="2.1137180300147768E-3"/>
+                  <c:y val="0.15127528583992952"/>
+                </c:manualLayout>
+              </c:layout>
+              <c:tx>
+                <c:rich>
+                  <a:bodyPr rot="0" spcFirstLastPara="1" vertOverflow="clip" horzOverflow="clip" vert="horz" wrap="square" lIns="38100" tIns="19050" rIns="38100" bIns="19050" anchor="ctr" anchorCtr="1">
+                    <a:spAutoFit/>
+                  </a:bodyPr>
+                  <a:lstStyle/>
+                  <a:p>
+                    <a:pPr>
+                      <a:defRPr sz="900" b="1" i="0" u="none" strike="noStrike" kern="1200" baseline="0">
+                        <a:solidFill>
+                          <a:schemeClr val="lt1"/>
+                        </a:solidFill>
+                        <a:latin typeface="+mn-lt"/>
+                        <a:ea typeface="+mn-ea"/>
+                        <a:cs typeface="+mn-cs"/>
+                      </a:defRPr>
+                    </a:pPr>
+                    <a:fld id="{DCEECEC9-DF66-42A4-B3B3-7EF9E9432A9A}" type="VALUE">
+                      <a:rPr lang="en-US" baseline="0"/>
+                      <a:pPr>
+                        <a:defRPr/>
+                      </a:pPr>
+                      <a:t>[VALOR]</a:t>
+                    </a:fld>
+                    <a:r>
+                      <a:rPr lang="en-US" baseline="0"/>
+                      <a:t>%</a:t>
+                    </a:r>
+                  </a:p>
+                </c:rich>
+              </c:tx>
+              <c:spPr>
+                <a:noFill/>
+                <a:ln>
+                  <a:noFill/>
+                </a:ln>
+                <a:effectLst/>
+              </c:spPr>
+              <c:txPr>
+                <a:bodyPr rot="0" spcFirstLastPara="1" vertOverflow="clip" horzOverflow="clip" vert="horz" wrap="square" lIns="38100" tIns="19050" rIns="38100" bIns="19050" anchor="ctr" anchorCtr="1">
+                  <a:spAutoFit/>
+                </a:bodyPr>
+                <a:lstStyle/>
+                <a:p>
+                  <a:pPr>
+                    <a:defRPr sz="900" b="1" i="0" u="none" strike="noStrike" kern="1200" baseline="0">
                       <a:solidFill>
-                        <a:schemeClr val="tx1">
-                          <a:lumMod val="35000"/>
-                          <a:lumOff val="65000"/>
-                        </a:schemeClr>
+                        <a:schemeClr val="lt1"/>
                       </a:solidFill>
+                      <a:latin typeface="+mn-lt"/>
+                      <a:ea typeface="+mn-ea"/>
+                      <a:cs typeface="+mn-cs"/>
+                    </a:defRPr>
+                  </a:pPr>
+                  <a:endParaRPr lang="es-MX"/>
+                </a:p>
+              </c:txPr>
+              <c:showLegendKey val="0"/>
+              <c:showVal val="1"/>
+              <c:showCatName val="1"/>
+              <c:showSerName val="0"/>
+              <c:showPercent val="0"/>
+              <c:showBubbleSize val="0"/>
+              <c:extLst>
+                <c:ext xmlns:c15="http://schemas.microsoft.com/office/drawing/2012/chart" uri="{CE6537A1-D6FC-4f65-9D91-7224C49458BB}">
+                  <c15:spPr xmlns:c15="http://schemas.microsoft.com/office/drawing/2012/chart">
+                    <a:prstGeom prst="wedgeRectCallout">
+                      <a:avLst>
+                        <a:gd name="adj1" fmla="val 11420"/>
+                        <a:gd name="adj2" fmla="val 13886"/>
+                      </a:avLst>
+                    </a:prstGeom>
+                    <a:noFill/>
+                    <a:ln>
+                      <a:noFill/>
                     </a:ln>
-                    <a:effectLst/>
-                  </c:spPr>
-                </c15:leaderLines>
+                  </c15:spPr>
+                  <c15:dlblFieldTable/>
+                  <c15:showDataLabelsRange val="0"/>
+                </c:ext>
+                <c:ext xmlns:c16="http://schemas.microsoft.com/office/drawing/2014/chart" uri="{C3380CC4-5D6E-409C-BE32-E72D297353CC}">
+                  <c16:uniqueId val="{00000000-F478-4D9B-BA18-BA1F0BC8B5CB}"/>
+                </c:ext>
+              </c:extLst>
+            </c:dLbl>
+            <c:dLbl>
+              <c:idx val="1"/>
+              <c:layout>
+                <c:manualLayout>
+                  <c:x val="-3.8751049561506634E-17"/>
+                  <c:y val="0.18645558487247141"/>
+                </c:manualLayout>
+              </c:layout>
+              <c:tx>
+                <c:rich>
+                  <a:bodyPr rot="0" spcFirstLastPara="1" vertOverflow="clip" horzOverflow="clip" vert="horz" wrap="square" lIns="38100" tIns="19050" rIns="38100" bIns="19050" anchor="ctr" anchorCtr="1">
+                    <a:spAutoFit/>
+                  </a:bodyPr>
+                  <a:lstStyle/>
+                  <a:p>
+                    <a:pPr>
+                      <a:defRPr sz="900" b="1" i="0" u="none" strike="noStrike" kern="1200" baseline="0">
+                        <a:solidFill>
+                          <a:schemeClr val="lt1"/>
+                        </a:solidFill>
+                        <a:latin typeface="+mn-lt"/>
+                        <a:ea typeface="+mn-ea"/>
+                        <a:cs typeface="+mn-cs"/>
+                      </a:defRPr>
+                    </a:pPr>
+                    <a:fld id="{9BF0B74B-D7C0-4C77-A2C8-A214B959E4C0}" type="VALUE">
+                      <a:rPr lang="en-US" baseline="0"/>
+                      <a:pPr>
+                        <a:defRPr/>
+                      </a:pPr>
+                      <a:t>[VALOR]</a:t>
+                    </a:fld>
+                    <a:r>
+                      <a:rPr lang="en-US" baseline="0"/>
+                      <a:t>%</a:t>
+                    </a:r>
+                  </a:p>
+                </c:rich>
+              </c:tx>
+              <c:spPr>
+                <a:noFill/>
+                <a:ln>
+                  <a:noFill/>
+                </a:ln>
+                <a:effectLst/>
+              </c:spPr>
+              <c:txPr>
+                <a:bodyPr rot="0" spcFirstLastPara="1" vertOverflow="clip" horzOverflow="clip" vert="horz" wrap="square" lIns="38100" tIns="19050" rIns="38100" bIns="19050" anchor="ctr" anchorCtr="1">
+                  <a:spAutoFit/>
+                </a:bodyPr>
+                <a:lstStyle/>
+                <a:p>
+                  <a:pPr>
+                    <a:defRPr sz="900" b="1" i="0" u="none" strike="noStrike" kern="1200" baseline="0">
+                      <a:solidFill>
+                        <a:schemeClr val="lt1"/>
+                      </a:solidFill>
+                      <a:latin typeface="+mn-lt"/>
+                      <a:ea typeface="+mn-ea"/>
+                      <a:cs typeface="+mn-cs"/>
+                    </a:defRPr>
+                  </a:pPr>
+                  <a:endParaRPr lang="es-MX"/>
+                </a:p>
+              </c:txPr>
+              <c:showLegendKey val="0"/>
+              <c:showVal val="1"/>
+              <c:showCatName val="1"/>
+              <c:showSerName val="0"/>
+              <c:showPercent val="0"/>
+              <c:showBubbleSize val="0"/>
+              <c:extLst>
+                <c:ext xmlns:c15="http://schemas.microsoft.com/office/drawing/2012/chart" uri="{CE6537A1-D6FC-4f65-9D91-7224C49458BB}">
+                  <c15:spPr xmlns:c15="http://schemas.microsoft.com/office/drawing/2012/chart">
+                    <a:prstGeom prst="wedgeRectCallout">
+                      <a:avLst>
+                        <a:gd name="adj1" fmla="val 9136"/>
+                        <a:gd name="adj2" fmla="val -277"/>
+                      </a:avLst>
+                    </a:prstGeom>
+                    <a:noFill/>
+                    <a:ln>
+                      <a:noFill/>
+                    </a:ln>
+                  </c15:spPr>
+                  <c15:dlblFieldTable/>
+                  <c15:showDataLabelsRange val="0"/>
+                </c:ext>
+                <c:ext xmlns:c16="http://schemas.microsoft.com/office/drawing/2014/chart" uri="{C3380CC4-5D6E-409C-BE32-E72D297353CC}">
+                  <c16:uniqueId val="{00000001-F478-4D9B-BA18-BA1F0BC8B5CB}"/>
+                </c:ext>
+              </c:extLst>
+            </c:dLbl>
+            <c:dLbl>
+              <c:idx val="2"/>
+              <c:layout>
+                <c:manualLayout>
+                  <c:x val="-7.7502099123013267E-17"/>
+                  <c:y val="0.22867194371152155"/>
+                </c:manualLayout>
+              </c:layout>
+              <c:tx>
+                <c:rich>
+                  <a:bodyPr rot="0" spcFirstLastPara="1" vertOverflow="clip" horzOverflow="clip" vert="horz" wrap="square" lIns="38100" tIns="19050" rIns="38100" bIns="19050" anchor="ctr" anchorCtr="1">
+                    <a:spAutoFit/>
+                  </a:bodyPr>
+                  <a:lstStyle/>
+                  <a:p>
+                    <a:pPr>
+                      <a:defRPr sz="900" b="1" i="0" u="none" strike="noStrike" kern="1200" baseline="0">
+                        <a:solidFill>
+                          <a:schemeClr val="lt1"/>
+                        </a:solidFill>
+                        <a:latin typeface="+mn-lt"/>
+                        <a:ea typeface="+mn-ea"/>
+                        <a:cs typeface="+mn-cs"/>
+                      </a:defRPr>
+                    </a:pPr>
+                    <a:fld id="{B4616126-2631-4175-9307-93875A0EE1CD}" type="VALUE">
+                      <a:rPr lang="en-US" baseline="0"/>
+                      <a:pPr>
+                        <a:defRPr/>
+                      </a:pPr>
+                      <a:t>[VALOR]</a:t>
+                    </a:fld>
+                    <a:r>
+                      <a:rPr lang="en-US" baseline="0"/>
+                      <a:t>%</a:t>
+                    </a:r>
+                  </a:p>
+                </c:rich>
+              </c:tx>
+              <c:spPr>
+                <a:noFill/>
+                <a:ln>
+                  <a:noFill/>
+                </a:ln>
+                <a:effectLst/>
+              </c:spPr>
+              <c:txPr>
+                <a:bodyPr rot="0" spcFirstLastPara="1" vertOverflow="clip" horzOverflow="clip" vert="horz" wrap="square" lIns="38100" tIns="19050" rIns="38100" bIns="19050" anchor="ctr" anchorCtr="1">
+                  <a:spAutoFit/>
+                </a:bodyPr>
+                <a:lstStyle/>
+                <a:p>
+                  <a:pPr>
+                    <a:defRPr sz="900" b="1" i="0" u="none" strike="noStrike" kern="1200" baseline="0">
+                      <a:solidFill>
+                        <a:schemeClr val="lt1"/>
+                      </a:solidFill>
+                      <a:latin typeface="+mn-lt"/>
+                      <a:ea typeface="+mn-ea"/>
+                      <a:cs typeface="+mn-cs"/>
+                    </a:defRPr>
+                  </a:pPr>
+                  <a:endParaRPr lang="es-MX"/>
+                </a:p>
+              </c:txPr>
+              <c:showLegendKey val="0"/>
+              <c:showVal val="1"/>
+              <c:showCatName val="1"/>
+              <c:showSerName val="0"/>
+              <c:showPercent val="0"/>
+              <c:showBubbleSize val="0"/>
+              <c:extLst>
+                <c:ext xmlns:c15="http://schemas.microsoft.com/office/drawing/2012/chart" uri="{CE6537A1-D6FC-4f65-9D91-7224C49458BB}">
+                  <c15:spPr xmlns:c15="http://schemas.microsoft.com/office/drawing/2012/chart">
+                    <a:prstGeom prst="wedgeRectCallout">
+                      <a:avLst>
+                        <a:gd name="adj1" fmla="val 9136"/>
+                        <a:gd name="adj2" fmla="val -3818"/>
+                      </a:avLst>
+                    </a:prstGeom>
+                    <a:noFill/>
+                    <a:ln>
+                      <a:noFill/>
+                    </a:ln>
+                  </c15:spPr>
+                  <c15:dlblFieldTable/>
+                  <c15:showDataLabelsRange val="0"/>
+                </c:ext>
+                <c:ext xmlns:c16="http://schemas.microsoft.com/office/drawing/2014/chart" uri="{C3380CC4-5D6E-409C-BE32-E72D297353CC}">
+                  <c16:uniqueId val="{00000002-F478-4D9B-BA18-BA1F0BC8B5CB}"/>
+                </c:ext>
+              </c:extLst>
+            </c:dLbl>
+            <c:dLbl>
+              <c:idx val="3"/>
+              <c:layout>
+                <c:manualLayout>
+                  <c:x val="-7.7502099123013267E-17"/>
+                  <c:y val="0.30255057167985927"/>
+                </c:manualLayout>
+              </c:layout>
+              <c:tx>
+                <c:rich>
+                  <a:bodyPr rot="0" spcFirstLastPara="1" vertOverflow="clip" horzOverflow="clip" vert="horz" wrap="square" lIns="38100" tIns="19050" rIns="38100" bIns="19050" anchor="ctr" anchorCtr="1">
+                    <a:spAutoFit/>
+                  </a:bodyPr>
+                  <a:lstStyle/>
+                  <a:p>
+                    <a:pPr>
+                      <a:defRPr sz="900" b="1" i="0" u="none" strike="noStrike" kern="1200" baseline="0">
+                        <a:solidFill>
+                          <a:schemeClr val="lt1"/>
+                        </a:solidFill>
+                        <a:latin typeface="+mn-lt"/>
+                        <a:ea typeface="+mn-ea"/>
+                        <a:cs typeface="+mn-cs"/>
+                      </a:defRPr>
+                    </a:pPr>
+                    <a:fld id="{7AB91A8F-CCE7-4F57-9793-956204F775B3}" type="VALUE">
+                      <a:rPr lang="en-US" baseline="0"/>
+                      <a:pPr>
+                        <a:defRPr/>
+                      </a:pPr>
+                      <a:t>[VALOR]</a:t>
+                    </a:fld>
+                    <a:r>
+                      <a:rPr lang="en-US" baseline="0"/>
+                      <a:t>%</a:t>
+                    </a:r>
+                  </a:p>
+                </c:rich>
+              </c:tx>
+              <c:spPr>
+                <a:noFill/>
+                <a:ln>
+                  <a:noFill/>
+                </a:ln>
+                <a:effectLst/>
+              </c:spPr>
+              <c:txPr>
+                <a:bodyPr rot="0" spcFirstLastPara="1" vertOverflow="clip" horzOverflow="clip" vert="horz" wrap="square" lIns="38100" tIns="19050" rIns="38100" bIns="19050" anchor="ctr" anchorCtr="1">
+                  <a:spAutoFit/>
+                </a:bodyPr>
+                <a:lstStyle/>
+                <a:p>
+                  <a:pPr>
+                    <a:defRPr sz="900" b="1" i="0" u="none" strike="noStrike" kern="1200" baseline="0">
+                      <a:solidFill>
+                        <a:schemeClr val="lt1"/>
+                      </a:solidFill>
+                      <a:latin typeface="+mn-lt"/>
+                      <a:ea typeface="+mn-ea"/>
+                      <a:cs typeface="+mn-cs"/>
+                    </a:defRPr>
+                  </a:pPr>
+                  <a:endParaRPr lang="es-MX"/>
+                </a:p>
+              </c:txPr>
+              <c:showLegendKey val="0"/>
+              <c:showVal val="1"/>
+              <c:showCatName val="1"/>
+              <c:showSerName val="0"/>
+              <c:showPercent val="0"/>
+              <c:showBubbleSize val="0"/>
+              <c:extLst>
+                <c:ext xmlns:c15="http://schemas.microsoft.com/office/drawing/2012/chart" uri="{CE6537A1-D6FC-4f65-9D91-7224C49458BB}">
+                  <c15:spPr xmlns:c15="http://schemas.microsoft.com/office/drawing/2012/chart">
+                    <a:prstGeom prst="wedgeRectCallout">
+                      <a:avLst>
+                        <a:gd name="adj1" fmla="val 1"/>
+                        <a:gd name="adj2" fmla="val 6804"/>
+                      </a:avLst>
+                    </a:prstGeom>
+                    <a:noFill/>
+                    <a:ln>
+                      <a:noFill/>
+                    </a:ln>
+                  </c15:spPr>
+                  <c15:dlblFieldTable/>
+                  <c15:showDataLabelsRange val="0"/>
+                </c:ext>
+                <c:ext xmlns:c16="http://schemas.microsoft.com/office/drawing/2014/chart" uri="{C3380CC4-5D6E-409C-BE32-E72D297353CC}">
+                  <c16:uniqueId val="{00000003-F478-4D9B-BA18-BA1F0BC8B5CB}"/>
+                </c:ext>
+              </c:extLst>
+            </c:dLbl>
+            <c:dLbl>
+              <c:idx val="4"/>
+              <c:layout>
+                <c:manualLayout>
+                  <c:x val="2.1137180300146411E-3"/>
+                  <c:y val="0.3306948109058927"/>
+                </c:manualLayout>
+              </c:layout>
+              <c:tx>
+                <c:rich>
+                  <a:bodyPr rot="0" spcFirstLastPara="1" vertOverflow="clip" horzOverflow="clip" vert="horz" wrap="square" lIns="38100" tIns="19050" rIns="38100" bIns="19050" anchor="ctr" anchorCtr="1">
+                    <a:spAutoFit/>
+                  </a:bodyPr>
+                  <a:lstStyle/>
+                  <a:p>
+                    <a:pPr>
+                      <a:defRPr sz="900" b="1" i="0" u="none" strike="noStrike" kern="1200" baseline="0">
+                        <a:solidFill>
+                          <a:schemeClr val="lt1"/>
+                        </a:solidFill>
+                        <a:latin typeface="+mn-lt"/>
+                        <a:ea typeface="+mn-ea"/>
+                        <a:cs typeface="+mn-cs"/>
+                      </a:defRPr>
+                    </a:pPr>
+                    <a:fld id="{011ECE42-CE67-4EF8-B151-4C0CB033B035}" type="VALUE">
+                      <a:rPr lang="en-US" baseline="0"/>
+                      <a:pPr>
+                        <a:defRPr/>
+                      </a:pPr>
+                      <a:t>[VALOR]</a:t>
+                    </a:fld>
+                    <a:r>
+                      <a:rPr lang="en-US" baseline="0"/>
+                      <a:t>%</a:t>
+                    </a:r>
+                  </a:p>
+                </c:rich>
+              </c:tx>
+              <c:spPr>
+                <a:noFill/>
+                <a:ln>
+                  <a:noFill/>
+                </a:ln>
+                <a:effectLst/>
+              </c:spPr>
+              <c:txPr>
+                <a:bodyPr rot="0" spcFirstLastPara="1" vertOverflow="clip" horzOverflow="clip" vert="horz" wrap="square" lIns="38100" tIns="19050" rIns="38100" bIns="19050" anchor="ctr" anchorCtr="1">
+                  <a:spAutoFit/>
+                </a:bodyPr>
+                <a:lstStyle/>
+                <a:p>
+                  <a:pPr>
+                    <a:defRPr sz="900" b="1" i="0" u="none" strike="noStrike" kern="1200" baseline="0">
+                      <a:solidFill>
+                        <a:schemeClr val="lt1"/>
+                      </a:solidFill>
+                      <a:latin typeface="+mn-lt"/>
+                      <a:ea typeface="+mn-ea"/>
+                      <a:cs typeface="+mn-cs"/>
+                    </a:defRPr>
+                  </a:pPr>
+                  <a:endParaRPr lang="es-MX"/>
+                </a:p>
+              </c:txPr>
+              <c:showLegendKey val="0"/>
+              <c:showVal val="1"/>
+              <c:showCatName val="1"/>
+              <c:showSerName val="0"/>
+              <c:showPercent val="0"/>
+              <c:showBubbleSize val="0"/>
+              <c:extLst>
+                <c:ext xmlns:c15="http://schemas.microsoft.com/office/drawing/2012/chart" uri="{CE6537A1-D6FC-4f65-9D91-7224C49458BB}">
+                  <c15:spPr xmlns:c15="http://schemas.microsoft.com/office/drawing/2012/chart">
+                    <a:prstGeom prst="wedgeRectCallout">
+                      <a:avLst>
+                        <a:gd name="adj1" fmla="val 9136"/>
+                        <a:gd name="adj2" fmla="val 6804"/>
+                      </a:avLst>
+                    </a:prstGeom>
+                    <a:noFill/>
+                    <a:ln>
+                      <a:noFill/>
+                    </a:ln>
+                  </c15:spPr>
+                  <c15:dlblFieldTable/>
+                  <c15:showDataLabelsRange val="0"/>
+                </c:ext>
+                <c:ext xmlns:c16="http://schemas.microsoft.com/office/drawing/2014/chart" uri="{C3380CC4-5D6E-409C-BE32-E72D297353CC}">
+                  <c16:uniqueId val="{00000004-F478-4D9B-BA18-BA1F0BC8B5CB}"/>
+                </c:ext>
+              </c:extLst>
+            </c:dLbl>
+            <c:spPr>
+              <a:noFill/>
+              <a:ln>
+                <a:noFill/>
+              </a:ln>
+              <a:effectLst/>
+            </c:spPr>
+            <c:txPr>
+              <a:bodyPr rot="0" spcFirstLastPara="1" vertOverflow="clip" horzOverflow="clip" vert="horz" wrap="square" lIns="38100" tIns="19050" rIns="38100" bIns="19050" anchor="ctr" anchorCtr="1">
+                <a:spAutoFit/>
+              </a:bodyPr>
+              <a:lstStyle/>
+              <a:p>
+                <a:pPr>
+                  <a:defRPr sz="900" b="1" i="0" u="none" strike="noStrike" kern="1200" baseline="0">
+                    <a:solidFill>
+                      <a:schemeClr val="lt1"/>
+                    </a:solidFill>
+                    <a:latin typeface="+mn-lt"/>
+                    <a:ea typeface="+mn-ea"/>
+                    <a:cs typeface="+mn-cs"/>
+                  </a:defRPr>
+                </a:pPr>
+                <a:endParaRPr lang="es-MX"/>
+              </a:p>
+            </c:txPr>
+            <c:showLegendKey val="0"/>
+            <c:showVal val="1"/>
+            <c:showCatName val="1"/>
+            <c:showSerName val="0"/>
+            <c:showPercent val="0"/>
+            <c:showBubbleSize val="0"/>
+            <c:showLeaderLines val="0"/>
+            <c:extLst>
+              <c:ext xmlns:c15="http://schemas.microsoft.com/office/drawing/2012/chart" uri="{CE6537A1-D6FC-4f65-9D91-7224C49458BB}">
+                <c15:spPr xmlns:c15="http://schemas.microsoft.com/office/drawing/2012/chart">
+                  <a:prstGeom prst="wedgeRectCallout">
+                    <a:avLst/>
+                  </a:prstGeom>
+                  <a:noFill/>
+                  <a:ln>
+                    <a:noFill/>
+                  </a:ln>
+                </c15:spPr>
+                <c15:showLeaderLines val="0"/>
               </c:ext>
             </c:extLst>
           </c:dLbls>
@@ -1353,160 +2354,6 @@
                 <c:formatCode>General</c:formatCode>
                 <c:ptCount val="5"/>
                 <c:pt idx="0">
-                  <c:v>40</c:v>
-                </c:pt>
-                <c:pt idx="1">
-                  <c:v>38</c:v>
-                </c:pt>
-                <c:pt idx="2">
-                  <c:v>35</c:v>
-                </c:pt>
-                <c:pt idx="3">
-                  <c:v>30</c:v>
-                </c:pt>
-                <c:pt idx="4">
-                  <c:v>28</c:v>
-                </c:pt>
-              </c:numCache>
-            </c:numRef>
-          </c:val>
-          <c:extLst>
-            <c:ext xmlns:c16="http://schemas.microsoft.com/office/drawing/2014/chart" uri="{C3380CC4-5D6E-409C-BE32-E72D297353CC}">
-              <c16:uniqueId val="{00000000-B025-4D16-88A2-8799C8ADEEE4}"/>
-            </c:ext>
-          </c:extLst>
-        </c:ser>
-        <c:dLbls>
-          <c:dLblPos val="ctr"/>
-          <c:showLegendKey val="0"/>
-          <c:showVal val="1"/>
-          <c:showCatName val="0"/>
-          <c:showSerName val="0"/>
-          <c:showPercent val="0"/>
-          <c:showBubbleSize val="0"/>
-        </c:dLbls>
-        <c:gapWidth val="269"/>
-        <c:axId val="443159120"/>
-        <c:axId val="443155840"/>
-      </c:barChart>
-      <c:lineChart>
-        <c:grouping val="standard"/>
-        <c:varyColors val="0"/>
-        <c:ser>
-          <c:idx val="1"/>
-          <c:order val="1"/>
-          <c:tx>
-            <c:strRef>
-              <c:f>Hoja1!$C$1</c:f>
-              <c:strCache>
-                <c:ptCount val="1"/>
-                <c:pt idx="0">
-                  <c:v>Linea</c:v>
-                </c:pt>
-              </c:strCache>
-            </c:strRef>
-          </c:tx>
-          <c:spPr>
-            <a:ln w="38100" cap="rnd" cmpd="sng">
-              <a:solidFill>
-                <a:schemeClr val="accent2"/>
-              </a:solidFill>
-              <a:round/>
-              <a:headEnd w="lg" len="lg"/>
-            </a:ln>
-            <a:effectLst/>
-          </c:spPr>
-          <c:marker>
-            <c:symbol val="none"/>
-          </c:marker>
-          <c:dLbls>
-            <c:spPr>
-              <a:noFill/>
-              <a:ln>
-                <a:noFill/>
-              </a:ln>
-              <a:effectLst/>
-            </c:spPr>
-            <c:txPr>
-              <a:bodyPr rot="0" spcFirstLastPara="1" vertOverflow="ellipsis" vert="horz" wrap="square" anchor="ctr" anchorCtr="1"/>
-              <a:lstStyle/>
-              <a:p>
-                <a:pPr>
-                  <a:defRPr sz="900" b="1" i="0" u="none" strike="noStrike" kern="1200" baseline="0">
-                    <a:ln>
-                      <a:noFill/>
-                    </a:ln>
-                    <a:solidFill>
-                      <a:schemeClr val="tx1">
-                        <a:lumMod val="75000"/>
-                        <a:lumOff val="25000"/>
-                      </a:schemeClr>
-                    </a:solidFill>
-                    <a:latin typeface="+mn-lt"/>
-                    <a:ea typeface="+mn-ea"/>
-                    <a:cs typeface="+mn-cs"/>
-                  </a:defRPr>
-                </a:pPr>
-                <a:endParaRPr lang="es-MX"/>
-              </a:p>
-            </c:txPr>
-            <c:dLblPos val="ctr"/>
-            <c:showLegendKey val="0"/>
-            <c:showVal val="1"/>
-            <c:showCatName val="0"/>
-            <c:showSerName val="0"/>
-            <c:showPercent val="0"/>
-            <c:showBubbleSize val="0"/>
-            <c:showLeaderLines val="0"/>
-            <c:extLst>
-              <c:ext xmlns:c15="http://schemas.microsoft.com/office/drawing/2012/chart" uri="{CE6537A1-D6FC-4f65-9D91-7224C49458BB}">
-                <c15:showLeaderLines val="1"/>
-                <c15:leaderLines>
-                  <c:spPr>
-                    <a:ln w="9525">
-                      <a:solidFill>
-                        <a:schemeClr val="tx1">
-                          <a:lumMod val="35000"/>
-                          <a:lumOff val="65000"/>
-                        </a:schemeClr>
-                      </a:solidFill>
-                    </a:ln>
-                    <a:effectLst/>
-                  </c:spPr>
-                </c15:leaderLines>
-              </c:ext>
-            </c:extLst>
-          </c:dLbls>
-          <c:cat>
-            <c:strRef>
-              <c:f>Hoja1!$A$2:$A$6</c:f>
-              <c:strCache>
-                <c:ptCount val="5"/>
-                <c:pt idx="0">
-                  <c:v>MARZO</c:v>
-                </c:pt>
-                <c:pt idx="1">
-                  <c:v>ABRIL</c:v>
-                </c:pt>
-                <c:pt idx="2">
-                  <c:v>MAYO</c:v>
-                </c:pt>
-                <c:pt idx="3">
-                  <c:v>JUNIO</c:v>
-                </c:pt>
-                <c:pt idx="4">
-                  <c:v>JULIO</c:v>
-                </c:pt>
-              </c:strCache>
-            </c:strRef>
-          </c:cat>
-          <c:val>
-            <c:numRef>
-              <c:f>Hoja1!$C$2:$C$6</c:f>
-              <c:numCache>
-                <c:formatCode>General</c:formatCode>
-                <c:ptCount val="5"/>
-                <c:pt idx="0">
                   <c:v>10</c:v>
                 </c:pt>
                 <c:pt idx="1">
@@ -1524,7 +2371,6 @@
               </c:numCache>
             </c:numRef>
           </c:val>
-          <c:smooth val="0"/>
           <c:extLst>
             <c:ext xmlns:c16="http://schemas.microsoft.com/office/drawing/2014/chart" uri="{C3380CC4-5D6E-409C-BE32-E72D297353CC}">
               <c16:uniqueId val="{00000001-B025-4D16-88A2-8799C8ADEEE4}"/>
@@ -1539,11 +2385,12 @@
           <c:showPercent val="0"/>
           <c:showBubbleSize val="0"/>
         </c:dLbls>
-        <c:marker val="1"/>
-        <c:smooth val="0"/>
+        <c:gapWidth val="150"/>
+        <c:shape val="box"/>
         <c:axId val="443159120"/>
         <c:axId val="443155840"/>
-      </c:lineChart>
+        <c:axId val="0"/>
+      </c:bar3DChart>
       <c:catAx>
         <c:axId val="443159120"/>
         <c:scaling>
@@ -1551,17 +2398,78 @@
         </c:scaling>
         <c:delete val="0"/>
         <c:axPos val="b"/>
+        <c:title>
+          <c:tx>
+            <c:rich>
+              <a:bodyPr rot="0" spcFirstLastPara="1" vertOverflow="ellipsis" vert="horz" wrap="square" anchor="ctr" anchorCtr="1"/>
+              <a:lstStyle/>
+              <a:p>
+                <a:pPr>
+                  <a:defRPr sz="900" b="1" i="0" u="none" strike="noStrike" kern="1200" baseline="0">
+                    <a:solidFill>
+                      <a:sysClr val="windowText" lastClr="000000"/>
+                    </a:solidFill>
+                    <a:latin typeface="+mn-lt"/>
+                    <a:ea typeface="+mn-ea"/>
+                    <a:cs typeface="+mn-cs"/>
+                  </a:defRPr>
+                </a:pPr>
+                <a:r>
+                  <a:rPr lang="es-MX">
+                    <a:solidFill>
+                      <a:sysClr val="windowText" lastClr="000000"/>
+                    </a:solidFill>
+                  </a:rPr>
+                  <a:t>Mes</a:t>
+                </a:r>
+              </a:p>
+            </c:rich>
+          </c:tx>
+          <c:layout>
+            <c:manualLayout>
+              <c:xMode val="edge"/>
+              <c:yMode val="edge"/>
+              <c:x val="0.47508325885389879"/>
+              <c:y val="0.91593376685434114"/>
+            </c:manualLayout>
+          </c:layout>
+          <c:overlay val="0"/>
+          <c:spPr>
+            <a:noFill/>
+            <a:ln>
+              <a:noFill/>
+            </a:ln>
+            <a:effectLst/>
+          </c:spPr>
+          <c:txPr>
+            <a:bodyPr rot="0" spcFirstLastPara="1" vertOverflow="ellipsis" vert="horz" wrap="square" anchor="ctr" anchorCtr="1"/>
+            <a:lstStyle/>
+            <a:p>
+              <a:pPr>
+                <a:defRPr sz="900" b="1" i="0" u="none" strike="noStrike" kern="1200" baseline="0">
+                  <a:solidFill>
+                    <a:sysClr val="windowText" lastClr="000000"/>
+                  </a:solidFill>
+                  <a:latin typeface="+mn-lt"/>
+                  <a:ea typeface="+mn-ea"/>
+                  <a:cs typeface="+mn-cs"/>
+                </a:defRPr>
+              </a:pPr>
+              <a:endParaRPr lang="es-MX"/>
+            </a:p>
+          </c:txPr>
+        </c:title>
         <c:numFmt formatCode="General" sourceLinked="1"/>
-        <c:majorTickMark val="out"/>
+        <c:majorTickMark val="none"/>
         <c:minorTickMark val="none"/>
         <c:tickLblPos val="nextTo"/>
         <c:spPr>
           <a:noFill/>
-          <a:ln w="9525" cap="flat" cmpd="sng" algn="ctr">
+          <a:ln w="19050" cap="flat" cmpd="sng" algn="ctr">
             <a:solidFill>
-              <a:schemeClr val="tx1">
-                <a:lumMod val="15000"/>
-                <a:lumOff val="85000"/>
+              <a:schemeClr val="dk1">
+                <a:lumMod val="75000"/>
+                <a:lumOff val="25000"/>
               </a:schemeClr>
             </a:solidFill>
             <a:round/>
@@ -1573,12 +2481,12 @@
           <a:lstStyle/>
           <a:p>
             <a:pPr>
-              <a:defRPr sz="900" b="0" i="0" u="none" strike="noStrike" kern="1200" cap="none" spc="0" normalizeH="0" baseline="0">
-                <a:ln>
-                  <a:noFill/>
-                </a:ln>
+              <a:defRPr sz="900" b="0" i="0" u="none" strike="noStrike" kern="1200" cap="all" baseline="0">
                 <a:solidFill>
-                  <a:sysClr val="windowText" lastClr="000000"/>
+                  <a:schemeClr val="dk1">
+                    <a:lumMod val="75000"/>
+                    <a:lumOff val="25000"/>
+                  </a:schemeClr>
                 </a:solidFill>
                 <a:latin typeface="+mn-lt"/>
                 <a:ea typeface="+mn-ea"/>
@@ -1605,27 +2513,80 @@
         <c:majorGridlines>
           <c:spPr>
             <a:ln w="9525" cap="flat" cmpd="sng" algn="ctr">
-              <a:noFill/>
-              <a:round/>
-            </a:ln>
-            <a:effectLst/>
-          </c:spPr>
-        </c:majorGridlines>
-        <c:minorGridlines>
-          <c:spPr>
-            <a:ln w="9525" cap="flat" cmpd="sng" algn="ctr">
               <a:solidFill>
-                <a:schemeClr val="bg1">
-                  <a:lumMod val="95000"/>
+                <a:schemeClr val="dk1">
+                  <a:lumMod val="15000"/>
+                  <a:lumOff val="85000"/>
                 </a:schemeClr>
               </a:solidFill>
               <a:round/>
             </a:ln>
             <a:effectLst/>
           </c:spPr>
-        </c:minorGridlines>
+        </c:majorGridlines>
+        <c:title>
+          <c:tx>
+            <c:rich>
+              <a:bodyPr rot="-5400000" spcFirstLastPara="1" vertOverflow="ellipsis" vert="horz" wrap="square" anchor="ctr" anchorCtr="1"/>
+              <a:lstStyle/>
+              <a:p>
+                <a:pPr>
+                  <a:defRPr sz="900" b="1" i="0" u="none" strike="noStrike" kern="1200" baseline="0">
+                    <a:solidFill>
+                      <a:sysClr val="windowText" lastClr="000000"/>
+                    </a:solidFill>
+                    <a:latin typeface="+mn-lt"/>
+                    <a:ea typeface="+mn-ea"/>
+                    <a:cs typeface="+mn-cs"/>
+                  </a:defRPr>
+                </a:pPr>
+                <a:r>
+                  <a:rPr lang="es-MX">
+                    <a:solidFill>
+                      <a:sysClr val="windowText" lastClr="000000"/>
+                    </a:solidFill>
+                  </a:rPr>
+                  <a:t>Ventas $</a:t>
+                </a:r>
+              </a:p>
+            </c:rich>
+          </c:tx>
+          <c:layout>
+            <c:manualLayout>
+              <c:xMode val="edge"/>
+              <c:yMode val="edge"/>
+              <c:x val="3.2853336262580364E-2"/>
+              <c:y val="0.36631555620191275"/>
+            </c:manualLayout>
+          </c:layout>
+          <c:overlay val="0"/>
+          <c:spPr>
+            <a:noFill/>
+            <a:ln>
+              <a:noFill/>
+            </a:ln>
+            <a:effectLst/>
+          </c:spPr>
+          <c:txPr>
+            <a:bodyPr rot="-5400000" spcFirstLastPara="1" vertOverflow="ellipsis" vert="horz" wrap="square" anchor="ctr" anchorCtr="1"/>
+            <a:lstStyle/>
+            <a:p>
+              <a:pPr>
+                <a:defRPr sz="900" b="1" i="0" u="none" strike="noStrike" kern="1200" baseline="0">
+                  <a:solidFill>
+                    <a:sysClr val="windowText" lastClr="000000"/>
+                  </a:solidFill>
+                  <a:latin typeface="+mn-lt"/>
+                  <a:ea typeface="+mn-ea"/>
+                  <a:cs typeface="+mn-cs"/>
+                </a:defRPr>
+              </a:pPr>
+              <a:endParaRPr lang="es-MX"/>
+            </a:p>
+          </c:txPr>
+        </c:title>
         <c:numFmt formatCode="General" sourceLinked="1"/>
-        <c:majorTickMark val="none"/>
+        <c:majorTickMark val="out"/>
         <c:minorTickMark val="none"/>
         <c:tickLblPos val="nextTo"/>
         <c:crossAx val="443159120"/>
@@ -1641,10 +2602,15 @@
       </c:spPr>
     </c:plotArea>
     <c:legend>
-      <c:legendPos val="t"/>
+      <c:legendPos val="r"/>
       <c:overlay val="0"/>
       <c:spPr>
-        <a:noFill/>
+        <a:solidFill>
+          <a:schemeClr val="lt1">
+            <a:lumMod val="95000"/>
+            <a:alpha val="39000"/>
+          </a:schemeClr>
+        </a:solidFill>
         <a:ln>
           <a:noFill/>
         </a:ln>
@@ -1656,13 +2622,10 @@
         <a:p>
           <a:pPr>
             <a:defRPr sz="900" b="0" i="0" u="none" strike="noStrike" kern="1200" baseline="0">
-              <a:ln>
-                <a:noFill/>
-              </a:ln>
               <a:solidFill>
-                <a:schemeClr val="tx1">
-                  <a:lumMod val="65000"/>
-                  <a:lumOff val="35000"/>
+                <a:schemeClr val="dk1">
+                  <a:lumMod val="75000"/>
+                  <a:lumOff val="25000"/>
                 </a:schemeClr>
               </a:solidFill>
               <a:latin typeface="+mn-lt"/>
@@ -1686,16 +2649,30 @@
     <c:showDLblsOverMax val="0"/>
   </c:chart>
   <c:spPr>
-    <a:solidFill>
-      <a:schemeClr val="bg1">
-        <a:lumMod val="75000"/>
-      </a:schemeClr>
-    </a:solidFill>
+    <a:gradFill flip="none" rotWithShape="1">
+      <a:gsLst>
+        <a:gs pos="0">
+          <a:schemeClr val="lt1"/>
+        </a:gs>
+        <a:gs pos="39000">
+          <a:schemeClr val="lt1"/>
+        </a:gs>
+        <a:gs pos="100000">
+          <a:schemeClr val="lt1">
+            <a:lumMod val="75000"/>
+          </a:schemeClr>
+        </a:gs>
+      </a:gsLst>
+      <a:path path="circle">
+        <a:fillToRect l="50000" t="-80000" r="50000" b="180000"/>
+      </a:path>
+      <a:tileRect/>
+    </a:gradFill>
     <a:ln w="9525" cap="flat" cmpd="sng" algn="ctr">
       <a:solidFill>
-        <a:schemeClr val="tx1">
-          <a:lumMod val="15000"/>
-          <a:lumOff val="85000"/>
+        <a:schemeClr val="dk1">
+          <a:lumMod val="25000"/>
+          <a:lumOff val="75000"/>
         </a:schemeClr>
       </a:solidFill>
       <a:round/>
@@ -1707,11 +2684,7 @@
     <a:lstStyle/>
     <a:p>
       <a:pPr>
-        <a:defRPr>
-          <a:ln>
-            <a:noFill/>
-          </a:ln>
-        </a:defRPr>
+        <a:defRPr/>
       </a:pPr>
       <a:endParaRPr lang="es-MX"/>
     </a:p>
@@ -1757,27 +2730,16 @@
             </a:pPr>
             <a:r>
               <a:rPr lang="es-MX"/>
-              <a:t>ENCUESTAS A</a:t>
+              <a:t>ENCUESTA</a:t>
             </a:r>
             <a:r>
               <a:rPr lang="es-MX" baseline="0"/>
-              <a:t> </a:t>
+              <a:t> DE PREFERENCIA DE USUARIOS HACIA EL LUGAR DE COMPRA</a:t>
             </a:r>
-            <a:r>
-              <a:rPr lang="es-MX"/>
-              <a:t>USUARIOS</a:t>
-            </a:r>
+            <a:endParaRPr lang="es-MX"/>
           </a:p>
         </c:rich>
       </c:tx>
-      <c:layout>
-        <c:manualLayout>
-          <c:xMode val="edge"/>
-          <c:yMode val="edge"/>
-          <c:x val="0.31009824292796734"/>
-          <c:y val="3.5714285714285712E-2"/>
-        </c:manualLayout>
-      </c:layout>
       <c:overlay val="0"/>
       <c:spPr>
         <a:noFill/>
@@ -1897,26 +2859,231 @@
           </c:spPr>
           <c:invertIfNegative val="0"/>
           <c:dLbls>
+            <c:dLbl>
+              <c:idx val="0"/>
+              <c:layout>
+                <c:manualLayout>
+                  <c:x val="1.4019627478469821E-2"/>
+                  <c:y val="0.23506366307541626"/>
+                </c:manualLayout>
+              </c:layout>
+              <c:tx>
+                <c:rich>
+                  <a:bodyPr rot="0" spcFirstLastPara="1" vertOverflow="clip" horzOverflow="clip" vert="horz" wrap="square" lIns="38100" tIns="19050" rIns="38100" bIns="19050" anchor="ctr" anchorCtr="1">
+                    <a:spAutoFit/>
+                  </a:bodyPr>
+                  <a:lstStyle/>
+                  <a:p>
+                    <a:pPr>
+                      <a:defRPr sz="900" b="1" i="0" u="none" strike="noStrike" kern="1200" baseline="0">
+                        <a:solidFill>
+                          <a:schemeClr val="lt1"/>
+                        </a:solidFill>
+                        <a:latin typeface="+mn-lt"/>
+                        <a:ea typeface="+mn-ea"/>
+                        <a:cs typeface="+mn-cs"/>
+                      </a:defRPr>
+                    </a:pPr>
+                    <a:fld id="{4B69AB10-5BDC-493A-94AE-59365022EDF2}" type="VALUE">
+                      <a:rPr lang="en-US" baseline="0"/>
+                      <a:pPr>
+                        <a:defRPr/>
+                      </a:pPr>
+                      <a:t>[VALOR]</a:t>
+                    </a:fld>
+                    <a:r>
+                      <a:rPr lang="en-US" baseline="0"/>
+                      <a:t>%</a:t>
+                    </a:r>
+                  </a:p>
+                </c:rich>
+              </c:tx>
+              <c:spPr>
+                <a:solidFill>
+                  <a:sysClr val="windowText" lastClr="000000">
+                    <a:lumMod val="65000"/>
+                    <a:lumOff val="35000"/>
+                    <a:alpha val="75000"/>
+                  </a:sysClr>
+                </a:solidFill>
+                <a:ln>
+                  <a:noFill/>
+                </a:ln>
+                <a:effectLst/>
+              </c:spPr>
+              <c:txPr>
+                <a:bodyPr rot="0" spcFirstLastPara="1" vertOverflow="clip" horzOverflow="clip" vert="horz" wrap="square" lIns="38100" tIns="19050" rIns="38100" bIns="19050" anchor="ctr" anchorCtr="1">
+                  <a:spAutoFit/>
+                </a:bodyPr>
+                <a:lstStyle/>
+                <a:p>
+                  <a:pPr>
+                    <a:defRPr sz="900" b="1" i="0" u="none" strike="noStrike" kern="1200" baseline="0">
+                      <a:solidFill>
+                        <a:schemeClr val="lt1"/>
+                      </a:solidFill>
+                      <a:latin typeface="+mn-lt"/>
+                      <a:ea typeface="+mn-ea"/>
+                      <a:cs typeface="+mn-cs"/>
+                    </a:defRPr>
+                  </a:pPr>
+                  <a:endParaRPr lang="es-MX"/>
+                </a:p>
+              </c:txPr>
+              <c:showLegendKey val="0"/>
+              <c:showVal val="1"/>
+              <c:showCatName val="1"/>
+              <c:showSerName val="0"/>
+              <c:showPercent val="0"/>
+              <c:showBubbleSize val="0"/>
+              <c:extLst>
+                <c:ext xmlns:c15="http://schemas.microsoft.com/office/drawing/2012/chart" uri="{CE6537A1-D6FC-4f65-9D91-7224C49458BB}">
+                  <c15:spPr xmlns:c15="http://schemas.microsoft.com/office/drawing/2012/chart">
+                    <a:prstGeom prst="wedgeRectCallout">
+                      <a:avLst>
+                        <a:gd name="adj1" fmla="val 18272"/>
+                        <a:gd name="adj2" fmla="val 35130"/>
+                      </a:avLst>
+                    </a:prstGeom>
+                    <a:noFill/>
+                    <a:ln>
+                      <a:noFill/>
+                    </a:ln>
+                  </c15:spPr>
+                  <c15:dlblFieldTable/>
+                  <c15:showDataLabelsRange val="0"/>
+                </c:ext>
+                <c:ext xmlns:c16="http://schemas.microsoft.com/office/drawing/2014/chart" uri="{C3380CC4-5D6E-409C-BE32-E72D297353CC}">
+                  <c16:uniqueId val="{00000000-35C9-473A-93BA-3F6B12482660}"/>
+                </c:ext>
+              </c:extLst>
+            </c:dLbl>
+            <c:dLbl>
+              <c:idx val="1"/>
+              <c:layout>
+                <c:manualLayout>
+                  <c:x val="-8.0112157019828489E-3"/>
+                  <c:y val="0.18413320274240941"/>
+                </c:manualLayout>
+              </c:layout>
+              <c:tx>
+                <c:rich>
+                  <a:bodyPr rot="0" spcFirstLastPara="1" vertOverflow="clip" horzOverflow="clip" vert="horz" wrap="square" lIns="38100" tIns="19050" rIns="38100" bIns="19050" anchor="ctr" anchorCtr="1">
+                    <a:spAutoFit/>
+                  </a:bodyPr>
+                  <a:lstStyle/>
+                  <a:p>
+                    <a:pPr>
+                      <a:defRPr sz="900" b="1" i="0" u="none" strike="noStrike" kern="1200" baseline="0">
+                        <a:solidFill>
+                          <a:schemeClr val="lt1"/>
+                        </a:solidFill>
+                        <a:latin typeface="+mn-lt"/>
+                        <a:ea typeface="+mn-ea"/>
+                        <a:cs typeface="+mn-cs"/>
+                      </a:defRPr>
+                    </a:pPr>
+                    <a:r>
+                      <a:rPr lang="en-US" baseline="0"/>
+                      <a:t> </a:t>
+                    </a:r>
+                    <a:fld id="{418A4C55-B732-45F5-885A-03DA39DC728F}" type="VALUE">
+                      <a:rPr lang="en-US" baseline="0"/>
+                      <a:pPr>
+                        <a:defRPr/>
+                      </a:pPr>
+                      <a:t>[VALOR]</a:t>
+                    </a:fld>
+                    <a:r>
+                      <a:rPr lang="en-US" baseline="0"/>
+                      <a:t>%</a:t>
+                    </a:r>
+                  </a:p>
+                </c:rich>
+              </c:tx>
+              <c:spPr>
+                <a:solidFill>
+                  <a:sysClr val="windowText" lastClr="000000">
+                    <a:lumMod val="65000"/>
+                    <a:lumOff val="35000"/>
+                    <a:alpha val="75000"/>
+                  </a:sysClr>
+                </a:solidFill>
+                <a:ln>
+                  <a:noFill/>
+                </a:ln>
+                <a:effectLst/>
+              </c:spPr>
+              <c:txPr>
+                <a:bodyPr rot="0" spcFirstLastPara="1" vertOverflow="clip" horzOverflow="clip" vert="horz" wrap="square" lIns="38100" tIns="19050" rIns="38100" bIns="19050" anchor="ctr" anchorCtr="1">
+                  <a:spAutoFit/>
+                </a:bodyPr>
+                <a:lstStyle/>
+                <a:p>
+                  <a:pPr>
+                    <a:defRPr sz="900" b="1" i="0" u="none" strike="noStrike" kern="1200" baseline="0">
+                      <a:solidFill>
+                        <a:schemeClr val="lt1"/>
+                      </a:solidFill>
+                      <a:latin typeface="+mn-lt"/>
+                      <a:ea typeface="+mn-ea"/>
+                      <a:cs typeface="+mn-cs"/>
+                    </a:defRPr>
+                  </a:pPr>
+                  <a:endParaRPr lang="es-MX"/>
+                </a:p>
+              </c:txPr>
+              <c:showLegendKey val="0"/>
+              <c:showVal val="1"/>
+              <c:showCatName val="1"/>
+              <c:showSerName val="0"/>
+              <c:showPercent val="0"/>
+              <c:showBubbleSize val="0"/>
+              <c:extLst>
+                <c:ext xmlns:c15="http://schemas.microsoft.com/office/drawing/2012/chart" uri="{CE6537A1-D6FC-4f65-9D91-7224C49458BB}">
+                  <c15:spPr xmlns:c15="http://schemas.microsoft.com/office/drawing/2012/chart">
+                    <a:prstGeom prst="wedgeRectCallout">
+                      <a:avLst>
+                        <a:gd name="adj1" fmla="val 6264"/>
+                        <a:gd name="adj2" fmla="val 10345"/>
+                      </a:avLst>
+                    </a:prstGeom>
+                    <a:noFill/>
+                    <a:ln>
+                      <a:noFill/>
+                    </a:ln>
+                  </c15:spPr>
+                  <c15:dlblFieldTable/>
+                  <c15:showDataLabelsRange val="0"/>
+                </c:ext>
+                <c:ext xmlns:c16="http://schemas.microsoft.com/office/drawing/2014/chart" uri="{C3380CC4-5D6E-409C-BE32-E72D297353CC}">
+                  <c16:uniqueId val="{00000001-35C9-473A-93BA-3F6B12482660}"/>
+                </c:ext>
+              </c:extLst>
+            </c:dLbl>
             <c:spPr>
-              <a:noFill/>
+              <a:solidFill>
+                <a:sysClr val="windowText" lastClr="000000">
+                  <a:lumMod val="65000"/>
+                  <a:lumOff val="35000"/>
+                  <a:alpha val="75000"/>
+                </a:sysClr>
+              </a:solidFill>
               <a:ln>
                 <a:noFill/>
               </a:ln>
               <a:effectLst/>
             </c:spPr>
             <c:txPr>
-              <a:bodyPr rot="0" spcFirstLastPara="1" vertOverflow="ellipsis" vert="horz" wrap="square" lIns="38100" tIns="19050" rIns="38100" bIns="19050" anchor="ctr" anchorCtr="1">
+              <a:bodyPr rot="0" spcFirstLastPara="1" vertOverflow="clip" horzOverflow="clip" vert="horz" wrap="square" lIns="38100" tIns="19050" rIns="38100" bIns="19050" anchor="ctr" anchorCtr="1">
                 <a:spAutoFit/>
               </a:bodyPr>
               <a:lstStyle/>
               <a:p>
                 <a:pPr>
-                  <a:defRPr sz="900" b="0" i="0" u="none" strike="noStrike" kern="1200" baseline="0">
+                  <a:defRPr sz="900" b="1" i="0" u="none" strike="noStrike" kern="1200" baseline="0">
                     <a:solidFill>
-                      <a:schemeClr val="dk1">
-                        <a:lumMod val="75000"/>
-                        <a:lumOff val="25000"/>
-                      </a:schemeClr>
+                      <a:schemeClr val="lt1"/>
                     </a:solidFill>
                     <a:latin typeface="+mn-lt"/>
                     <a:ea typeface="+mn-ea"/>
@@ -1928,67 +3095,51 @@
             </c:txPr>
             <c:showLegendKey val="0"/>
             <c:showVal val="1"/>
-            <c:showCatName val="0"/>
+            <c:showCatName val="1"/>
             <c:showSerName val="0"/>
             <c:showPercent val="0"/>
             <c:showBubbleSize val="0"/>
             <c:showLeaderLines val="0"/>
             <c:extLst>
               <c:ext xmlns:c15="http://schemas.microsoft.com/office/drawing/2012/chart" uri="{CE6537A1-D6FC-4f65-9D91-7224C49458BB}">
-                <c15:showLeaderLines val="1"/>
-                <c15:leaderLines>
-                  <c:spPr>
-                    <a:ln w="9525">
-                      <a:solidFill>
-                        <a:schemeClr val="dk1">
-                          <a:lumMod val="50000"/>
-                          <a:lumOff val="50000"/>
-                        </a:schemeClr>
-                      </a:solidFill>
-                    </a:ln>
-                    <a:effectLst/>
-                  </c:spPr>
-                </c15:leaderLines>
+                <c15:spPr xmlns:c15="http://schemas.microsoft.com/office/drawing/2012/chart">
+                  <a:prstGeom prst="wedgeRectCallout">
+                    <a:avLst/>
+                  </a:prstGeom>
+                  <a:noFill/>
+                  <a:ln>
+                    <a:noFill/>
+                  </a:ln>
+                </c15:spPr>
+                <c15:showLeaderLines val="0"/>
               </c:ext>
             </c:extLst>
           </c:dLbls>
           <c:cat>
             <c:strRef>
-              <c:f>Hoja1!$A$2:$A$5</c:f>
+              <c:f>Hoja1!$A$2:$A$3</c:f>
               <c:strCache>
-                <c:ptCount val="4"/>
+                <c:ptCount val="2"/>
                 <c:pt idx="0">
-                  <c:v>Marzo</c:v>
+                  <c:v>MARZO</c:v>
                 </c:pt>
                 <c:pt idx="1">
-                  <c:v>Mayo</c:v>
-                </c:pt>
-                <c:pt idx="2">
-                  <c:v>Julio</c:v>
-                </c:pt>
-                <c:pt idx="3">
-                  <c:v>Agosto</c:v>
+                  <c:v>AGOSTO</c:v>
                 </c:pt>
               </c:strCache>
             </c:strRef>
           </c:cat>
           <c:val>
             <c:numRef>
-              <c:f>Hoja1!$B$2:$B$5</c:f>
+              <c:f>Hoja1!$B$2:$B$3</c:f>
               <c:numCache>
                 <c:formatCode>General</c:formatCode>
-                <c:ptCount val="4"/>
+                <c:ptCount val="2"/>
                 <c:pt idx="0">
-                  <c:v>40</c:v>
+                  <c:v>75</c:v>
                 </c:pt>
                 <c:pt idx="1">
-                  <c:v>35</c:v>
-                </c:pt>
-                <c:pt idx="2">
-                  <c:v>32</c:v>
-                </c:pt>
-                <c:pt idx="3">
-                  <c:v>28</c:v>
+                  <c:v>54</c:v>
                 </c:pt>
               </c:numCache>
             </c:numRef>
@@ -2039,26 +3190,235 @@
           </c:spPr>
           <c:invertIfNegative val="0"/>
           <c:dLbls>
+            <c:dLbl>
+              <c:idx val="0"/>
+              <c:layout>
+                <c:manualLayout>
+                  <c:x val="6.0084117764870083E-3"/>
+                  <c:y val="0.10969637610186092"/>
+                </c:manualLayout>
+              </c:layout>
+              <c:tx>
+                <c:rich>
+                  <a:bodyPr rot="0" spcFirstLastPara="1" vertOverflow="clip" horzOverflow="clip" vert="horz" wrap="square" lIns="38100" tIns="19050" rIns="38100" bIns="19050" anchor="ctr" anchorCtr="1">
+                    <a:spAutoFit/>
+                  </a:bodyPr>
+                  <a:lstStyle/>
+                  <a:p>
+                    <a:pPr>
+                      <a:defRPr sz="900" b="1" i="0" u="none" strike="noStrike" kern="1200" baseline="0">
+                        <a:solidFill>
+                          <a:schemeClr val="lt1"/>
+                        </a:solidFill>
+                        <a:latin typeface="+mn-lt"/>
+                        <a:ea typeface="+mn-ea"/>
+                        <a:cs typeface="+mn-cs"/>
+                      </a:defRPr>
+                    </a:pPr>
+                    <a:r>
+                      <a:rPr lang="en-US" baseline="0"/>
+                      <a:t> </a:t>
+                    </a:r>
+                    <a:fld id="{B18B6A30-4258-4514-B2FE-1151F94BF168}" type="VALUE">
+                      <a:rPr lang="en-US" baseline="0"/>
+                      <a:pPr>
+                        <a:defRPr/>
+                      </a:pPr>
+                      <a:t>[VALOR]</a:t>
+                    </a:fld>
+                    <a:r>
+                      <a:rPr lang="en-US" baseline="0"/>
+                      <a:t>%</a:t>
+                    </a:r>
+                  </a:p>
+                </c:rich>
+              </c:tx>
+              <c:spPr>
+                <a:solidFill>
+                  <a:sysClr val="windowText" lastClr="000000">
+                    <a:lumMod val="65000"/>
+                    <a:lumOff val="35000"/>
+                    <a:alpha val="75000"/>
+                  </a:sysClr>
+                </a:solidFill>
+                <a:ln>
+                  <a:noFill/>
+                </a:ln>
+                <a:effectLst/>
+              </c:spPr>
+              <c:txPr>
+                <a:bodyPr rot="0" spcFirstLastPara="1" vertOverflow="clip" horzOverflow="clip" vert="horz" wrap="square" lIns="38100" tIns="19050" rIns="38100" bIns="19050" anchor="ctr" anchorCtr="1">
+                  <a:spAutoFit/>
+                </a:bodyPr>
+                <a:lstStyle/>
+                <a:p>
+                  <a:pPr>
+                    <a:defRPr sz="900" b="1" i="0" u="none" strike="noStrike" kern="1200" baseline="0">
+                      <a:solidFill>
+                        <a:schemeClr val="lt1"/>
+                      </a:solidFill>
+                      <a:latin typeface="+mn-lt"/>
+                      <a:ea typeface="+mn-ea"/>
+                      <a:cs typeface="+mn-cs"/>
+                    </a:defRPr>
+                  </a:pPr>
+                  <a:endParaRPr lang="es-MX"/>
+                </a:p>
+              </c:txPr>
+              <c:showLegendKey val="0"/>
+              <c:showVal val="1"/>
+              <c:showCatName val="1"/>
+              <c:showSerName val="0"/>
+              <c:showPercent val="0"/>
+              <c:showBubbleSize val="0"/>
+              <c:extLst>
+                <c:ext xmlns:c15="http://schemas.microsoft.com/office/drawing/2012/chart" uri="{CE6537A1-D6FC-4f65-9D91-7224C49458BB}">
+                  <c15:spPr xmlns:c15="http://schemas.microsoft.com/office/drawing/2012/chart">
+                    <a:prstGeom prst="wedgeRectCallout">
+                      <a:avLst>
+                        <a:gd name="adj1" fmla="val 10440"/>
+                        <a:gd name="adj2" fmla="val 6804"/>
+                      </a:avLst>
+                    </a:prstGeom>
+                    <a:noFill/>
+                    <a:ln>
+                      <a:noFill/>
+                    </a:ln>
+                  </c15:spPr>
+                  <c15:dlblFieldTable/>
+                  <c15:showDataLabelsRange val="0"/>
+                </c:ext>
+                <c:ext xmlns:c16="http://schemas.microsoft.com/office/drawing/2014/chart" uri="{C3380CC4-5D6E-409C-BE32-E72D297353CC}">
+                  <c16:uniqueId val="{00000002-35C9-473A-93BA-3F6B12482660}"/>
+                </c:ext>
+              </c:extLst>
+            </c:dLbl>
+            <c:dLbl>
+              <c:idx val="1"/>
+              <c:layout>
+                <c:manualLayout>
+                  <c:x val="-1.0014019627478469E-2"/>
+                  <c:y val="0.16062683643486786"/>
+                </c:manualLayout>
+              </c:layout>
+              <c:tx>
+                <c:rich>
+                  <a:bodyPr rot="0" spcFirstLastPara="1" vertOverflow="clip" horzOverflow="clip" vert="horz" wrap="square" lIns="38100" tIns="19050" rIns="38100" bIns="19050" anchor="ctr" anchorCtr="1">
+                    <a:spAutoFit/>
+                  </a:bodyPr>
+                  <a:lstStyle/>
+                  <a:p>
+                    <a:pPr>
+                      <a:defRPr sz="900" b="1" i="0" u="none" strike="noStrike" kern="1200" baseline="0">
+                        <a:solidFill>
+                          <a:schemeClr val="lt1"/>
+                        </a:solidFill>
+                        <a:latin typeface="+mn-lt"/>
+                        <a:ea typeface="+mn-ea"/>
+                        <a:cs typeface="+mn-cs"/>
+                      </a:defRPr>
+                    </a:pPr>
+                    <a:r>
+                      <a:rPr lang="en-US" baseline="0"/>
+                      <a:t> </a:t>
+                    </a:r>
+                    <a:fld id="{57DDFF41-D6DD-4739-829C-9373A026D320}" type="VALUE">
+                      <a:rPr lang="en-US" baseline="0"/>
+                      <a:pPr>
+                        <a:defRPr/>
+                      </a:pPr>
+                      <a:t>[VALOR]</a:t>
+                    </a:fld>
+                    <a:r>
+                      <a:rPr lang="en-US" baseline="0"/>
+                      <a:t>%</a:t>
+                    </a:r>
+                  </a:p>
+                </c:rich>
+              </c:tx>
+              <c:spPr>
+                <a:solidFill>
+                  <a:sysClr val="windowText" lastClr="000000">
+                    <a:lumMod val="65000"/>
+                    <a:lumOff val="35000"/>
+                    <a:alpha val="75000"/>
+                  </a:sysClr>
+                </a:solidFill>
+                <a:ln>
+                  <a:noFill/>
+                </a:ln>
+                <a:effectLst/>
+              </c:spPr>
+              <c:txPr>
+                <a:bodyPr rot="0" spcFirstLastPara="1" vertOverflow="clip" horzOverflow="clip" vert="horz" wrap="square" lIns="38100" tIns="19050" rIns="38100" bIns="19050" anchor="ctr" anchorCtr="1">
+                  <a:spAutoFit/>
+                </a:bodyPr>
+                <a:lstStyle/>
+                <a:p>
+                  <a:pPr>
+                    <a:defRPr sz="900" b="1" i="0" u="none" strike="noStrike" kern="1200" baseline="0">
+                      <a:solidFill>
+                        <a:schemeClr val="lt1"/>
+                      </a:solidFill>
+                      <a:latin typeface="+mn-lt"/>
+                      <a:ea typeface="+mn-ea"/>
+                      <a:cs typeface="+mn-cs"/>
+                    </a:defRPr>
+                  </a:pPr>
+                  <a:endParaRPr lang="es-MX"/>
+                </a:p>
+              </c:txPr>
+              <c:showLegendKey val="0"/>
+              <c:showVal val="1"/>
+              <c:showCatName val="1"/>
+              <c:showSerName val="0"/>
+              <c:showPercent val="0"/>
+              <c:showBubbleSize val="0"/>
+              <c:extLst>
+                <c:ext xmlns:c15="http://schemas.microsoft.com/office/drawing/2012/chart" uri="{CE6537A1-D6FC-4f65-9D91-7224C49458BB}">
+                  <c15:spPr xmlns:c15="http://schemas.microsoft.com/office/drawing/2012/chart">
+                    <a:prstGeom prst="wedgeRectCallout">
+                      <a:avLst>
+                        <a:gd name="adj1" fmla="val 12528"/>
+                        <a:gd name="adj2" fmla="val 38670"/>
+                      </a:avLst>
+                    </a:prstGeom>
+                    <a:noFill/>
+                    <a:ln>
+                      <a:noFill/>
+                    </a:ln>
+                  </c15:spPr>
+                  <c15:dlblFieldTable/>
+                  <c15:showDataLabelsRange val="0"/>
+                </c:ext>
+                <c:ext xmlns:c16="http://schemas.microsoft.com/office/drawing/2014/chart" uri="{C3380CC4-5D6E-409C-BE32-E72D297353CC}">
+                  <c16:uniqueId val="{00000003-35C9-473A-93BA-3F6B12482660}"/>
+                </c:ext>
+              </c:extLst>
+            </c:dLbl>
             <c:spPr>
-              <a:noFill/>
+              <a:solidFill>
+                <a:sysClr val="windowText" lastClr="000000">
+                  <a:lumMod val="65000"/>
+                  <a:lumOff val="35000"/>
+                  <a:alpha val="75000"/>
+                </a:sysClr>
+              </a:solidFill>
               <a:ln>
                 <a:noFill/>
               </a:ln>
               <a:effectLst/>
             </c:spPr>
             <c:txPr>
-              <a:bodyPr rot="0" spcFirstLastPara="1" vertOverflow="ellipsis" vert="horz" wrap="square" lIns="38100" tIns="19050" rIns="38100" bIns="19050" anchor="ctr" anchorCtr="1">
+              <a:bodyPr rot="0" spcFirstLastPara="1" vertOverflow="clip" horzOverflow="clip" vert="horz" wrap="square" lIns="38100" tIns="19050" rIns="38100" bIns="19050" anchor="ctr" anchorCtr="1">
                 <a:spAutoFit/>
               </a:bodyPr>
               <a:lstStyle/>
               <a:p>
                 <a:pPr>
-                  <a:defRPr sz="900" b="0" i="0" u="none" strike="noStrike" kern="1200" baseline="0">
+                  <a:defRPr sz="900" b="1" i="0" u="none" strike="noStrike" kern="1200" baseline="0">
                     <a:solidFill>
-                      <a:schemeClr val="dk1">
-                        <a:lumMod val="75000"/>
-                        <a:lumOff val="25000"/>
-                      </a:schemeClr>
+                      <a:schemeClr val="lt1"/>
                     </a:solidFill>
                     <a:latin typeface="+mn-lt"/>
                     <a:ea typeface="+mn-ea"/>
@@ -2070,67 +3430,51 @@
             </c:txPr>
             <c:showLegendKey val="0"/>
             <c:showVal val="1"/>
-            <c:showCatName val="0"/>
+            <c:showCatName val="1"/>
             <c:showSerName val="0"/>
             <c:showPercent val="0"/>
             <c:showBubbleSize val="0"/>
             <c:showLeaderLines val="0"/>
             <c:extLst>
               <c:ext xmlns:c15="http://schemas.microsoft.com/office/drawing/2012/chart" uri="{CE6537A1-D6FC-4f65-9D91-7224C49458BB}">
-                <c15:showLeaderLines val="1"/>
-                <c15:leaderLines>
-                  <c:spPr>
-                    <a:ln w="9525">
-                      <a:solidFill>
-                        <a:schemeClr val="dk1">
-                          <a:lumMod val="50000"/>
-                          <a:lumOff val="50000"/>
-                        </a:schemeClr>
-                      </a:solidFill>
-                    </a:ln>
-                    <a:effectLst/>
-                  </c:spPr>
-                </c15:leaderLines>
+                <c15:spPr xmlns:c15="http://schemas.microsoft.com/office/drawing/2012/chart">
+                  <a:prstGeom prst="wedgeRectCallout">
+                    <a:avLst/>
+                  </a:prstGeom>
+                  <a:noFill/>
+                  <a:ln>
+                    <a:noFill/>
+                  </a:ln>
+                </c15:spPr>
+                <c15:showLeaderLines val="0"/>
               </c:ext>
             </c:extLst>
           </c:dLbls>
           <c:cat>
             <c:strRef>
-              <c:f>Hoja1!$A$2:$A$5</c:f>
+              <c:f>Hoja1!$A$2:$A$3</c:f>
               <c:strCache>
-                <c:ptCount val="4"/>
+                <c:ptCount val="2"/>
                 <c:pt idx="0">
-                  <c:v>Marzo</c:v>
+                  <c:v>MARZO</c:v>
                 </c:pt>
                 <c:pt idx="1">
-                  <c:v>Mayo</c:v>
-                </c:pt>
-                <c:pt idx="2">
-                  <c:v>Julio</c:v>
-                </c:pt>
-                <c:pt idx="3">
-                  <c:v>Agosto</c:v>
+                  <c:v>AGOSTO</c:v>
                 </c:pt>
               </c:strCache>
             </c:strRef>
           </c:cat>
           <c:val>
             <c:numRef>
-              <c:f>Hoja1!$C$2:$C$5</c:f>
+              <c:f>Hoja1!$C$2:$C$3</c:f>
               <c:numCache>
                 <c:formatCode>General</c:formatCode>
-                <c:ptCount val="4"/>
+                <c:ptCount val="2"/>
                 <c:pt idx="0">
-                  <c:v>10</c:v>
+                  <c:v>25</c:v>
                 </c:pt>
                 <c:pt idx="1">
-                  <c:v>15</c:v>
-                </c:pt>
-                <c:pt idx="2">
-                  <c:v>18</c:v>
-                </c:pt>
-                <c:pt idx="3">
-                  <c:v>22</c:v>
+                  <c:v>46</c:v>
                 </c:pt>
               </c:numCache>
             </c:numRef>
@@ -2144,13 +3488,13 @@
         </c:ser>
         <c:dLbls>
           <c:showLegendKey val="0"/>
-          <c:showVal val="1"/>
+          <c:showVal val="0"/>
           <c:showCatName val="0"/>
           <c:showSerName val="0"/>
           <c:showPercent val="0"/>
           <c:showBubbleSize val="0"/>
         </c:dLbls>
-        <c:gapWidth val="65"/>
+        <c:gapWidth val="150"/>
         <c:shape val="box"/>
         <c:axId val="443159120"/>
         <c:axId val="443155840"/>
@@ -2163,6 +3507,59 @@
         </c:scaling>
         <c:delete val="0"/>
         <c:axPos val="b"/>
+        <c:title>
+          <c:tx>
+            <c:rich>
+              <a:bodyPr rot="0" spcFirstLastPara="1" vertOverflow="ellipsis" vert="horz" wrap="square" anchor="ctr" anchorCtr="1"/>
+              <a:lstStyle/>
+              <a:p>
+                <a:pPr>
+                  <a:defRPr sz="900" b="1" i="0" u="none" strike="noStrike" kern="1200" baseline="0">
+                    <a:solidFill>
+                      <a:sysClr val="windowText" lastClr="000000"/>
+                    </a:solidFill>
+                    <a:latin typeface="+mn-lt"/>
+                    <a:ea typeface="+mn-ea"/>
+                    <a:cs typeface="+mn-cs"/>
+                  </a:defRPr>
+                </a:pPr>
+                <a:r>
+                  <a:rPr lang="es-MX">
+                    <a:solidFill>
+                      <a:sysClr val="windowText" lastClr="000000"/>
+                    </a:solidFill>
+                  </a:rPr>
+                  <a:t>Mes</a:t>
+                </a:r>
+              </a:p>
+            </c:rich>
+          </c:tx>
+          <c:overlay val="0"/>
+          <c:spPr>
+            <a:noFill/>
+            <a:ln>
+              <a:noFill/>
+            </a:ln>
+            <a:effectLst/>
+          </c:spPr>
+          <c:txPr>
+            <a:bodyPr rot="0" spcFirstLastPara="1" vertOverflow="ellipsis" vert="horz" wrap="square" anchor="ctr" anchorCtr="1"/>
+            <a:lstStyle/>
+            <a:p>
+              <a:pPr>
+                <a:defRPr sz="900" b="1" i="0" u="none" strike="noStrike" kern="1200" baseline="0">
+                  <a:solidFill>
+                    <a:sysClr val="windowText" lastClr="000000"/>
+                  </a:solidFill>
+                  <a:latin typeface="+mn-lt"/>
+                  <a:ea typeface="+mn-ea"/>
+                  <a:cs typeface="+mn-cs"/>
+                </a:defRPr>
+              </a:pPr>
+              <a:endParaRPr lang="es-MX"/>
+            </a:p>
+          </c:txPr>
+        </c:title>
         <c:numFmt formatCode="General" sourceLinked="1"/>
         <c:majorTickMark val="none"/>
         <c:minorTickMark val="none"/>
@@ -2208,6 +3605,7 @@
         <c:axId val="443155840"/>
         <c:scaling>
           <c:orientation val="minMax"/>
+          <c:max val="50"/>
         </c:scaling>
         <c:delete val="1"/>
         <c:axPos val="l"/>
@@ -2225,8 +3623,69 @@
             <a:effectLst/>
           </c:spPr>
         </c:majorGridlines>
+        <c:title>
+          <c:tx>
+            <c:rich>
+              <a:bodyPr rot="-5400000" spcFirstLastPara="1" vertOverflow="ellipsis" vert="horz" wrap="square" anchor="ctr" anchorCtr="1"/>
+              <a:lstStyle/>
+              <a:p>
+                <a:pPr>
+                  <a:defRPr sz="900" b="1" i="0" u="none" strike="noStrike" kern="1200" baseline="0">
+                    <a:solidFill>
+                      <a:sysClr val="windowText" lastClr="000000"/>
+                    </a:solidFill>
+                    <a:latin typeface="+mn-lt"/>
+                    <a:ea typeface="+mn-ea"/>
+                    <a:cs typeface="+mn-cs"/>
+                  </a:defRPr>
+                </a:pPr>
+                <a:r>
+                  <a:rPr lang="es-MX">
+                    <a:solidFill>
+                      <a:sysClr val="windowText" lastClr="000000"/>
+                    </a:solidFill>
+                  </a:rPr>
+                  <a:t>Usuarios</a:t>
+                </a:r>
+              </a:p>
+            </c:rich>
+          </c:tx>
+          <c:layout>
+            <c:manualLayout>
+              <c:xMode val="edge"/>
+              <c:yMode val="edge"/>
+              <c:x val="3.6365084346431466E-2"/>
+              <c:y val="0.418035429214835"/>
+            </c:manualLayout>
+          </c:layout>
+          <c:overlay val="0"/>
+          <c:spPr>
+            <a:noFill/>
+            <a:ln>
+              <a:noFill/>
+            </a:ln>
+            <a:effectLst/>
+          </c:spPr>
+          <c:txPr>
+            <a:bodyPr rot="-5400000" spcFirstLastPara="1" vertOverflow="ellipsis" vert="horz" wrap="square" anchor="ctr" anchorCtr="1"/>
+            <a:lstStyle/>
+            <a:p>
+              <a:pPr>
+                <a:defRPr sz="900" b="1" i="0" u="none" strike="noStrike" kern="1200" baseline="0">
+                  <a:solidFill>
+                    <a:sysClr val="windowText" lastClr="000000"/>
+                  </a:solidFill>
+                  <a:latin typeface="+mn-lt"/>
+                  <a:ea typeface="+mn-ea"/>
+                  <a:cs typeface="+mn-cs"/>
+                </a:defRPr>
+              </a:pPr>
+              <a:endParaRPr lang="es-MX"/>
+            </a:p>
+          </c:txPr>
+        </c:title>
         <c:numFmt formatCode="General" sourceLinked="1"/>
-        <c:majorTickMark val="none"/>
+        <c:majorTickMark val="out"/>
         <c:minorTickMark val="none"/>
         <c:tickLblPos val="nextTo"/>
         <c:crossAx val="443159120"/>
@@ -2242,7 +3701,17 @@
       </c:spPr>
     </c:plotArea>
     <c:legend>
-      <c:legendPos val="b"/>
+      <c:legendPos val="r"/>
+      <c:layout>
+        <c:manualLayout>
+          <c:xMode val="edge"/>
+          <c:yMode val="edge"/>
+          <c:x val="0.85328136556533474"/>
+          <c:y val="0.44755103457317591"/>
+          <c:w val="7.061208526582885E-2"/>
+          <c:h val="0.13222423592741409"/>
+        </c:manualLayout>
+      </c:layout>
       <c:overlay val="0"/>
       <c:spPr>
         <a:solidFill>
@@ -3540,78 +5009,8 @@
 </file>
 
 <file path=word/charts/style2.xml><?xml version="1.0" encoding="utf-8"?>
-<cs:chartStyle xmlns:cs="http://schemas.microsoft.com/office/drawing/2012/chartStyle" xmlns:a="http://schemas.openxmlformats.org/drawingml/2006/main" id="225">
+<cs:chartStyle xmlns:cs="http://schemas.microsoft.com/office/drawing/2012/chartStyle" xmlns:a="http://schemas.openxmlformats.org/drawingml/2006/main" id="288">
   <cs:axisTitle>
-    <cs:lnRef idx="0"/>
-    <cs:fillRef idx="0"/>
-    <cs:effectRef idx="0"/>
-    <cs:fontRef idx="minor">
-      <a:schemeClr val="tx1">
-        <a:lumMod val="65000"/>
-        <a:lumOff val="35000"/>
-      </a:schemeClr>
-    </cs:fontRef>
-    <cs:defRPr sz="900" kern="1200" cap="all"/>
-  </cs:axisTitle>
-  <cs:categoryAxis>
-    <cs:lnRef idx="0"/>
-    <cs:fillRef idx="0"/>
-    <cs:effectRef idx="0"/>
-    <cs:fontRef idx="minor">
-      <a:schemeClr val="tx1">
-        <a:lumMod val="65000"/>
-        <a:lumOff val="35000"/>
-      </a:schemeClr>
-    </cs:fontRef>
-    <cs:spPr>
-      <a:ln w="9525" cap="flat" cmpd="sng" algn="ctr">
-        <a:solidFill>
-          <a:schemeClr val="tx1">
-            <a:lumMod val="15000"/>
-            <a:lumOff val="85000"/>
-          </a:schemeClr>
-        </a:solidFill>
-        <a:round/>
-      </a:ln>
-    </cs:spPr>
-    <cs:defRPr sz="900" b="0" kern="1200" cap="none" spc="0" normalizeH="0" baseline="0"/>
-  </cs:categoryAxis>
-  <cs:chartArea mods="allowNoFillOverride allowNoLineOverride">
-    <cs:lnRef idx="0"/>
-    <cs:fillRef idx="0"/>
-    <cs:effectRef idx="0"/>
-    <cs:fontRef idx="minor">
-      <a:schemeClr val="dk1"/>
-    </cs:fontRef>
-    <cs:spPr>
-      <a:solidFill>
-        <a:schemeClr val="bg1"/>
-      </a:solidFill>
-      <a:ln w="9525" cap="flat" cmpd="sng" algn="ctr">
-        <a:solidFill>
-          <a:schemeClr val="tx1">
-            <a:lumMod val="15000"/>
-            <a:lumOff val="85000"/>
-          </a:schemeClr>
-        </a:solidFill>
-        <a:round/>
-      </a:ln>
-    </cs:spPr>
-    <cs:defRPr sz="900" kern="1200"/>
-  </cs:chartArea>
-  <cs:dataLabel>
-    <cs:lnRef idx="0"/>
-    <cs:fillRef idx="0"/>
-    <cs:effectRef idx="0"/>
-    <cs:fontRef idx="minor">
-      <a:schemeClr val="tx1">
-        <a:lumMod val="75000"/>
-        <a:lumOff val="25000"/>
-      </a:schemeClr>
-    </cs:fontRef>
-    <cs:defRPr sz="900" kern="1200"/>
-  </cs:dataLabel>
-  <cs:dataLabelCallout>
     <cs:lnRef idx="0"/>
     <cs:fillRef idx="0"/>
     <cs:effectRef idx="0"/>
@@ -3621,21 +5020,107 @@
         <a:lumOff val="25000"/>
       </a:schemeClr>
     </cs:fontRef>
+    <cs:defRPr sz="900" b="1" kern="1200"/>
+  </cs:axisTitle>
+  <cs:categoryAxis>
+    <cs:lnRef idx="0"/>
+    <cs:fillRef idx="0"/>
+    <cs:effectRef idx="0"/>
+    <cs:fontRef idx="minor">
+      <a:schemeClr val="dk1">
+        <a:lumMod val="75000"/>
+        <a:lumOff val="25000"/>
+      </a:schemeClr>
+    </cs:fontRef>
+    <cs:spPr>
+      <a:ln w="19050" cap="flat" cmpd="sng" algn="ctr">
+        <a:solidFill>
+          <a:schemeClr val="dk1">
+            <a:lumMod val="75000"/>
+            <a:lumOff val="25000"/>
+          </a:schemeClr>
+        </a:solidFill>
+        <a:round/>
+      </a:ln>
+    </cs:spPr>
+    <cs:defRPr sz="900" kern="1200" cap="all" baseline="0"/>
+  </cs:categoryAxis>
+  <cs:chartArea>
+    <cs:lnRef idx="0"/>
+    <cs:fillRef idx="0"/>
+    <cs:effectRef idx="0"/>
+    <cs:fontRef idx="minor">
+      <a:schemeClr val="dk1"/>
+    </cs:fontRef>
+    <cs:spPr>
+      <a:gradFill flip="none" rotWithShape="1">
+        <a:gsLst>
+          <a:gs pos="0">
+            <a:schemeClr val="lt1"/>
+          </a:gs>
+          <a:gs pos="39000">
+            <a:schemeClr val="lt1"/>
+          </a:gs>
+          <a:gs pos="100000">
+            <a:schemeClr val="lt1">
+              <a:lumMod val="75000"/>
+            </a:schemeClr>
+          </a:gs>
+        </a:gsLst>
+        <a:path path="circle">
+          <a:fillToRect l="50000" t="-80000" r="50000" b="180000"/>
+        </a:path>
+        <a:tileRect/>
+      </a:gradFill>
+      <a:ln w="9525" cap="flat" cmpd="sng" algn="ctr">
+        <a:solidFill>
+          <a:schemeClr val="dk1">
+            <a:lumMod val="25000"/>
+            <a:lumOff val="75000"/>
+          </a:schemeClr>
+        </a:solidFill>
+        <a:round/>
+      </a:ln>
+    </cs:spPr>
+    <cs:defRPr sz="900" kern="1200"/>
+  </cs:chartArea>
+  <cs:dataLabel>
+    <cs:lnRef idx="0"/>
+    <cs:fillRef idx="0"/>
+    <cs:effectRef idx="0"/>
+    <cs:fontRef idx="minor">
+      <a:schemeClr val="dk1">
+        <a:lumMod val="75000"/>
+        <a:lumOff val="25000"/>
+      </a:schemeClr>
+    </cs:fontRef>
+    <cs:defRPr sz="900" kern="1200"/>
+  </cs:dataLabel>
+  <cs:dataLabelCallout>
+    <cs:lnRef idx="0"/>
+    <cs:fillRef idx="0"/>
+    <cs:effectRef idx="0"/>
+    <cs:fontRef idx="minor">
+      <a:schemeClr val="lt1"/>
+    </cs:fontRef>
     <cs:spPr>
       <a:solidFill>
         <a:schemeClr val="dk1">
-          <a:lumMod val="15000"/>
-          <a:lumOff val="85000"/>
+          <a:lumMod val="65000"/>
+          <a:lumOff val="35000"/>
+          <a:alpha val="75000"/>
         </a:schemeClr>
       </a:solidFill>
     </cs:spPr>
-    <cs:defRPr sz="900" kern="1200"/>
+    <cs:defRPr sz="900" b="1" kern="1200"/>
     <cs:bodyPr rot="0" spcFirstLastPara="1" vertOverflow="clip" horzOverflow="clip" vert="horz" wrap="square" lIns="36576" tIns="18288" rIns="36576" bIns="18288" anchor="ctr" anchorCtr="1">
       <a:spAutoFit/>
     </cs:bodyPr>
   </cs:dataLabelCallout>
   <cs:dataPoint>
-    <cs:lnRef idx="0"/>
+    <cs:lnRef idx="0">
+      <cs:styleClr val="auto"/>
+    </cs:lnRef>
     <cs:fillRef idx="0">
       <cs:styleClr val="auto"/>
     </cs:fillRef>
@@ -3645,23 +5130,47 @@
     </cs:fontRef>
     <cs:spPr>
       <a:solidFill>
-        <a:schemeClr val="phClr"/>
+        <a:schemeClr val="phClr">
+          <a:alpha val="85000"/>
+        </a:schemeClr>
       </a:solidFill>
+      <a:ln w="9525" cap="flat" cmpd="sng" algn="ctr">
+        <a:solidFill>
+          <a:schemeClr val="phClr">
+            <a:lumMod val="75000"/>
+          </a:schemeClr>
+        </a:solidFill>
+        <a:round/>
+      </a:ln>
     </cs:spPr>
   </cs:dataPoint>
   <cs:dataPoint3D>
-    <cs:lnRef idx="0"/>
+    <cs:lnRef idx="0">
+      <cs:styleClr val="auto"/>
+    </cs:lnRef>
     <cs:fillRef idx="0">
       <cs:styleClr val="auto"/>
     </cs:fillRef>
-    <cs:effectRef idx="0"/>
+    <cs:effectRef idx="0">
+      <cs:styleClr val="auto"/>
+    </cs:effectRef>
     <cs:fontRef idx="minor">
       <a:schemeClr val="dk1"/>
     </cs:fontRef>
     <cs:spPr>
       <a:solidFill>
-        <a:schemeClr val="phClr"/>
+        <a:schemeClr val="phClr">
+          <a:alpha val="85000"/>
+        </a:schemeClr>
       </a:solidFill>
+      <a:ln w="9525" cap="flat" cmpd="sng" algn="ctr">
+        <a:solidFill>
+          <a:schemeClr val="phClr">
+            <a:lumMod val="75000"/>
+          </a:schemeClr>
+        </a:solidFill>
+        <a:round/>
+      </a:ln>
     </cs:spPr>
   </cs:dataPoint3D>
   <cs:dataPointLine>
@@ -3674,9 +5183,11 @@
       <a:schemeClr val="dk1"/>
     </cs:fontRef>
     <cs:spPr>
-      <a:ln w="38100" cap="rnd">
+      <a:ln w="31750" cap="rnd">
         <a:solidFill>
-          <a:schemeClr val="phClr"/>
+          <a:schemeClr val="phClr">
+            <a:alpha val="85000"/>
+          </a:schemeClr>
         </a:solidFill>
         <a:round/>
       </a:ln>
@@ -3693,11 +5204,13 @@
     </cs:fontRef>
     <cs:spPr>
       <a:solidFill>
-        <a:schemeClr val="phClr"/>
+        <a:schemeClr val="phClr">
+          <a:alpha val="85000"/>
+        </a:schemeClr>
       </a:solidFill>
     </cs:spPr>
   </cs:dataPointMarker>
-  <cs:dataPointMarkerLayout symbol="circle" size="8"/>
+  <cs:dataPointMarkerLayout symbol="circle" size="6"/>
   <cs:dataPointWireframe>
     <cs:lnRef idx="0">
       <cs:styleClr val="auto"/>
@@ -3721,17 +5234,17 @@
     <cs:fillRef idx="0"/>
     <cs:effectRef idx="0"/>
     <cs:fontRef idx="minor">
-      <a:schemeClr val="tx1">
-        <a:lumMod val="65000"/>
-        <a:lumOff val="35000"/>
+      <a:schemeClr val="dk1">
+        <a:lumMod val="75000"/>
+        <a:lumOff val="25000"/>
       </a:schemeClr>
     </cs:fontRef>
     <cs:spPr>
       <a:ln w="9525">
         <a:solidFill>
-          <a:schemeClr val="tx1">
-            <a:lumMod val="15000"/>
-            <a:lumOff val="85000"/>
+          <a:schemeClr val="dk1">
+            <a:lumMod val="35000"/>
+            <a:lumOff val="65000"/>
           </a:schemeClr>
         </a:solidFill>
       </a:ln>
@@ -3748,15 +5261,15 @@
     <cs:spPr>
       <a:solidFill>
         <a:schemeClr val="dk1">
-          <a:lumMod val="75000"/>
-          <a:lumOff val="25000"/>
+          <a:lumMod val="50000"/>
+          <a:lumOff val="50000"/>
         </a:schemeClr>
       </a:solidFill>
       <a:ln w="9525">
         <a:solidFill>
-          <a:schemeClr val="tx1">
-            <a:lumMod val="50000"/>
-            <a:lumOff val="50000"/>
+          <a:schemeClr val="dk1">
+            <a:lumMod val="65000"/>
+            <a:lumOff val="35000"/>
           </a:schemeClr>
         </a:solidFill>
       </a:ln>
@@ -3772,9 +5285,9 @@
     <cs:spPr>
       <a:ln w="9525">
         <a:solidFill>
-          <a:schemeClr val="tx1">
-            <a:lumMod val="50000"/>
-            <a:lumOff val="50000"/>
+          <a:schemeClr val="dk1">
+            <a:lumMod val="35000"/>
+            <a:lumOff val="65000"/>
           </a:schemeClr>
         </a:solidFill>
         <a:prstDash val="dash"/>
@@ -3791,9 +5304,9 @@
     <cs:spPr>
       <a:ln w="9525">
         <a:solidFill>
-          <a:schemeClr val="tx1">
-            <a:lumMod val="50000"/>
-            <a:lumOff val="50000"/>
+          <a:schemeClr val="dk1">
+            <a:lumMod val="65000"/>
+            <a:lumOff val="35000"/>
           </a:schemeClr>
         </a:solidFill>
         <a:round/>
@@ -3807,6 +5320,14 @@
     <cs:fontRef idx="minor">
       <a:schemeClr val="dk1"/>
     </cs:fontRef>
+    <cs:spPr>
+      <a:solidFill>
+        <a:schemeClr val="lt1">
+          <a:lumMod val="95000"/>
+        </a:schemeClr>
+      </a:solidFill>
+      <a:sp3d/>
+    </cs:spPr>
   </cs:floor>
   <cs:gridlineMajor>
     <cs:lnRef idx="0"/>
@@ -3818,7 +5339,7 @@
     <cs:spPr>
       <a:ln w="9525" cap="flat" cmpd="sng" algn="ctr">
         <a:solidFill>
-          <a:schemeClr val="tx1">
+          <a:schemeClr val="dk1">
             <a:lumMod val="15000"/>
             <a:lumOff val="85000"/>
           </a:schemeClr>
@@ -3837,7 +5358,7 @@
     <cs:spPr>
       <a:ln w="9525" cap="flat" cmpd="sng" algn="ctr">
         <a:solidFill>
-          <a:schemeClr val="tx1">
+          <a:schemeClr val="dk1">
             <a:lumMod val="5000"/>
             <a:lumOff val="95000"/>
           </a:schemeClr>
@@ -3856,9 +5377,9 @@
     <cs:spPr>
       <a:ln w="9525">
         <a:solidFill>
-          <a:schemeClr val="tx1">
-            <a:lumMod val="50000"/>
-            <a:lumOff val="50000"/>
+          <a:schemeClr val="dk1">
+            <a:lumMod val="35000"/>
+            <a:lumOff val="65000"/>
           </a:schemeClr>
         </a:solidFill>
         <a:prstDash val="dash"/>
@@ -3875,9 +5396,9 @@
     <cs:spPr>
       <a:ln w="9525">
         <a:solidFill>
-          <a:schemeClr val="tx1">
-            <a:lumMod val="35000"/>
-            <a:lumOff val="65000"/>
+          <a:schemeClr val="dk1">
+            <a:lumMod val="50000"/>
+            <a:lumOff val="50000"/>
           </a:schemeClr>
         </a:solidFill>
       </a:ln>
@@ -3888,14 +5409,22 @@
     <cs:fillRef idx="0"/>
     <cs:effectRef idx="0"/>
     <cs:fontRef idx="minor">
-      <a:schemeClr val="tx1">
-        <a:lumMod val="65000"/>
-        <a:lumOff val="35000"/>
+      <a:schemeClr val="dk1">
+        <a:lumMod val="75000"/>
+        <a:lumOff val="25000"/>
       </a:schemeClr>
     </cs:fontRef>
+    <cs:spPr>
+      <a:solidFill>
+        <a:schemeClr val="lt1">
+          <a:lumMod val="95000"/>
+          <a:alpha val="39000"/>
+        </a:schemeClr>
+      </a:solidFill>
+    </cs:spPr>
     <cs:defRPr sz="900" kern="1200"/>
   </cs:legend>
-  <cs:plotArea mods="allowNoFillOverride allowNoLineOverride">
+  <cs:plotArea>
     <cs:lnRef idx="0"/>
     <cs:fillRef idx="0"/>
     <cs:effectRef idx="0"/>
@@ -3903,7 +5432,7 @@
       <a:schemeClr val="dk1"/>
     </cs:fontRef>
   </cs:plotArea>
-  <cs:plotArea3D mods="allowNoFillOverride allowNoLineOverride">
+  <cs:plotArea3D>
     <cs:lnRef idx="0"/>
     <cs:fillRef idx="0"/>
     <cs:effectRef idx="0"/>
@@ -3916,54 +5445,44 @@
     <cs:fillRef idx="0"/>
     <cs:effectRef idx="0"/>
     <cs:fontRef idx="minor">
-      <a:schemeClr val="tx1">
-        <a:lumMod val="65000"/>
-        <a:lumOff val="35000"/>
+      <a:schemeClr val="dk1">
+        <a:lumMod val="75000"/>
+        <a:lumOff val="25000"/>
       </a:schemeClr>
     </cs:fontRef>
-    <cs:spPr>
-      <a:ln w="9525" cap="flat" cmpd="sng" algn="ctr">
+    <cs:spPr/>
+    <cs:defRPr sz="900" kern="1200"/>
+  </cs:seriesAxis>
+  <cs:seriesLine>
+    <cs:lnRef idx="0"/>
+    <cs:fillRef idx="0"/>
+    <cs:effectRef idx="0"/>
+    <cs:fontRef idx="minor">
+      <a:schemeClr val="dk1"/>
+    </cs:fontRef>
+    <cs:spPr>
+      <a:ln w="9525">
         <a:solidFill>
-          <a:schemeClr val="tx1">
-            <a:lumMod val="15000"/>
-            <a:lumOff val="85000"/>
+          <a:schemeClr val="dk1">
+            <a:lumMod val="50000"/>
+            <a:lumOff val="50000"/>
           </a:schemeClr>
         </a:solidFill>
         <a:round/>
       </a:ln>
     </cs:spPr>
-    <cs:defRPr sz="900" kern="1200"/>
-  </cs:seriesAxis>
-  <cs:seriesLine>
-    <cs:lnRef idx="0"/>
-    <cs:fillRef idx="0"/>
-    <cs:effectRef idx="0"/>
-    <cs:fontRef idx="minor">
-      <a:schemeClr val="dk1"/>
-    </cs:fontRef>
-    <cs:spPr>
-      <a:ln w="9525">
-        <a:solidFill>
-          <a:schemeClr val="tx1">
-            <a:lumMod val="35000"/>
-            <a:lumOff val="65000"/>
-          </a:schemeClr>
-        </a:solidFill>
-        <a:round/>
-      </a:ln>
-    </cs:spPr>
   </cs:seriesLine>
   <cs:title>
     <cs:lnRef idx="0"/>
     <cs:fillRef idx="0"/>
     <cs:effectRef idx="0"/>
-    <cs:fontRef idx="major">
-      <a:schemeClr val="tx1">
-        <a:lumMod val="65000"/>
-        <a:lumOff val="35000"/>
+    <cs:fontRef idx="minor">
+      <a:schemeClr val="dk1">
+        <a:lumMod val="75000"/>
+        <a:lumOff val="25000"/>
       </a:schemeClr>
     </cs:fontRef>
-    <cs:defRPr sz="2000" b="0" kern="1200" cap="none" spc="0" normalizeH="0" baseline="0"/>
+    <cs:defRPr sz="1800" b="1" kern="1200" baseline="0"/>
   </cs:title>
   <cs:trendline>
     <cs:lnRef idx="0">
@@ -3979,7 +5498,6 @@
         <a:solidFill>
           <a:schemeClr val="phClr"/>
         </a:solidFill>
-        <a:round/>
       </a:ln>
     </cs:spPr>
   </cs:trendline>
@@ -3988,9 +5506,9 @@
     <cs:fillRef idx="0"/>
     <cs:effectRef idx="0"/>
     <cs:fontRef idx="minor">
-      <a:schemeClr val="tx1">
-        <a:lumMod val="65000"/>
-        <a:lumOff val="35000"/>
+      <a:schemeClr val="dk1">
+        <a:lumMod val="75000"/>
+        <a:lumOff val="25000"/>
       </a:schemeClr>
     </cs:fontRef>
     <cs:defRPr sz="900" kern="1200"/>
@@ -4008,9 +5526,9 @@
       </a:solidFill>
       <a:ln w="9525">
         <a:solidFill>
-          <a:schemeClr val="tx1">
-            <a:lumMod val="50000"/>
-            <a:lumOff val="50000"/>
+          <a:schemeClr val="dk1">
+            <a:lumMod val="65000"/>
+            <a:lumOff val="35000"/>
           </a:schemeClr>
         </a:solidFill>
       </a:ln>
@@ -4021,11 +5539,16 @@
     <cs:fillRef idx="0"/>
     <cs:effectRef idx="0"/>
     <cs:fontRef idx="minor">
-      <a:schemeClr val="tx1">
-        <a:lumMod val="65000"/>
-        <a:lumOff val="35000"/>
+      <a:schemeClr val="dk1">
+        <a:lumMod val="75000"/>
+        <a:lumOff val="25000"/>
       </a:schemeClr>
     </cs:fontRef>
+    <cs:spPr>
+      <a:ln>
+        <a:noFill/>
+      </a:ln>
+    </cs:spPr>
     <cs:defRPr sz="900" kern="1200"/>
   </cs:valueAxis>
   <cs:wall>

</xml_diff>